<commit_message>
demandes fixer le jour
</commit_message>
<xml_diff>
--- a/public/demandes_word/5_demande_analyse_par_microscope_raman_confocal_E01.docx
+++ b/public/demandes_word/5_demande_analyse_par_microscope_raman_confocal_E01.docx
@@ -14,10 +14,6 @@
       </w:pPr>
       <w:r>
         <w:rPr>
-          <w:b/>
-          <w:bCs/>
-          <w:i/>
-          <w:iCs/>
           <w:noProof/>
         </w:rPr>
         <w:pict>
@@ -25,7 +21,7 @@
             <v:path arrowok="t" fillok="f" o:connecttype="none"/>
             <o:lock v:ext="edit" shapetype="t"/>
           </v:shapetype>
-          <v:shape id="_x0000_s1285" type="#_x0000_t32" style="position:absolute;margin-left:159pt;margin-top:7.65pt;width:364.5pt;height:0;z-index:251884544" o:connectortype="straight" strokeweight="1.5pt"/>
+          <v:shape id="Straight Arrow Connector 37" o:spid="_x0000_s1297" type="#_x0000_t32" style="position:absolute;margin-left:159pt;margin-top:7.65pt;width:364.5pt;height:0;z-index:251898880;visibility:visible;mso-wrap-style:square;mso-width-percent:0;mso-height-percent:0;mso-wrap-distance-left:9pt;mso-wrap-distance-top:0;mso-wrap-distance-right:9pt;mso-wrap-distance-bottom:0;mso-position-horizontal:absolute;mso-position-horizontal-relative:text;mso-position-vertical:absolute;mso-position-vertical-relative:text;mso-width-percent:0;mso-height-percent:0;mso-width-relative:page;mso-height-relative:page" o:gfxdata="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" strokeweight="1.5pt"/>
         </w:pict>
       </w:r>
       <w:r>
@@ -40,7 +36,7 @@
     </w:p>
     <w:tbl>
       <w:tblPr>
-        <w:tblStyle w:val="Grilledutableau"/>
+        <w:tblStyle w:val="TableGrid"/>
         <w:tblW w:w="10598" w:type="dxa"/>
         <w:tblLook w:val="04A0" w:firstRow="1" w:lastRow="0" w:firstColumn="1" w:lastColumn="0" w:noHBand="0" w:noVBand="1"/>
       </w:tblPr>
@@ -52,11 +48,18 @@
         <w:tc>
           <w:tcPr>
             <w:tcW w:w="3510" w:type="dxa"/>
+            <w:tcBorders>
+              <w:top w:val="single" w:sz="4" w:space="0" w:color="000000" w:themeColor="text1"/>
+              <w:left w:val="single" w:sz="4" w:space="0" w:color="000000" w:themeColor="text1"/>
+              <w:bottom w:val="single" w:sz="4" w:space="0" w:color="000000" w:themeColor="text1"/>
+              <w:right w:val="single" w:sz="4" w:space="0" w:color="000000" w:themeColor="text1"/>
+            </w:tcBorders>
             <w:vAlign w:val="center"/>
+            <w:hideMark/>
           </w:tcPr>
           <w:p>
             <w:pPr>
-              <w:spacing w:after="80"/>
+              <w:spacing w:after="60"/>
               <w:rPr>
                 <w:b/>
                 <w:bCs/>
@@ -79,35 +82,31 @@
             </w:r>
             <w:r>
               <w:rPr>
-                <w:sz w:val="10"/>
-                <w:szCs w:val="10"/>
-              </w:rPr>
-              <w:t>………………………………………</w:t>
-            </w:r>
-            <w:r>
-              <w:rPr>
-                <w:sz w:val="10"/>
-                <w:szCs w:val="10"/>
-              </w:rPr>
-              <w:t>.……………….</w:t>
-            </w:r>
-            <w:r>
-              <w:rPr>
-                <w:sz w:val="10"/>
-                <w:szCs w:val="10"/>
-              </w:rPr>
-              <w:t>………………………………………………</w:t>
+                <w:b/>
+                <w:bCs/>
+                <w:color w:val="002060"/>
+                <w:sz w:val="18"/>
+                <w:szCs w:val="18"/>
+              </w:rPr>
+              <w:t>${datechoix}</w:t>
             </w:r>
           </w:p>
         </w:tc>
         <w:tc>
           <w:tcPr>
             <w:tcW w:w="7088" w:type="dxa"/>
+            <w:tcBorders>
+              <w:top w:val="single" w:sz="4" w:space="0" w:color="000000" w:themeColor="text1"/>
+              <w:left w:val="single" w:sz="4" w:space="0" w:color="000000" w:themeColor="text1"/>
+              <w:bottom w:val="single" w:sz="4" w:space="0" w:color="000000" w:themeColor="text1"/>
+              <w:right w:val="single" w:sz="4" w:space="0" w:color="000000" w:themeColor="text1"/>
+            </w:tcBorders>
             <w:vAlign w:val="center"/>
+            <w:hideMark/>
           </w:tcPr>
           <w:p>
             <w:pPr>
-              <w:spacing w:after="80"/>
+              <w:spacing w:after="60"/>
               <w:rPr>
                 <w:b/>
                 <w:bCs/>
@@ -133,21 +132,17 @@
                 <w:sz w:val="10"/>
                 <w:szCs w:val="10"/>
               </w:rPr>
-              <w:t xml:space="preserve"> ………………………………………</w:t>
-            </w:r>
-            <w:r>
-              <w:rPr>
-                <w:sz w:val="10"/>
-                <w:szCs w:val="10"/>
-              </w:rPr>
-              <w:t>.………………………………………………………….………….</w:t>
-            </w:r>
-            <w:r>
-              <w:rPr>
-                <w:sz w:val="10"/>
-                <w:szCs w:val="10"/>
-              </w:rPr>
-              <w:t>………………………………………………</w:t>
+              <w:t xml:space="preserve">    </w:t>
+            </w:r>
+            <w:r>
+              <w:rPr>
+                <w:b/>
+                <w:bCs/>
+                <w:color w:val="002060"/>
+                <w:sz w:val="18"/>
+                <w:szCs w:val="18"/>
+              </w:rPr>
+              <w:t>${nom} ${prenom}</w:t>
             </w:r>
           </w:p>
         </w:tc>
@@ -156,11 +151,18 @@
         <w:tc>
           <w:tcPr>
             <w:tcW w:w="3510" w:type="dxa"/>
+            <w:tcBorders>
+              <w:top w:val="single" w:sz="4" w:space="0" w:color="000000" w:themeColor="text1"/>
+              <w:left w:val="single" w:sz="4" w:space="0" w:color="000000" w:themeColor="text1"/>
+              <w:bottom w:val="single" w:sz="4" w:space="0" w:color="000000" w:themeColor="text1"/>
+              <w:right w:val="single" w:sz="4" w:space="0" w:color="000000" w:themeColor="text1"/>
+            </w:tcBorders>
             <w:vAlign w:val="center"/>
+            <w:hideMark/>
           </w:tcPr>
           <w:p>
             <w:pPr>
-              <w:spacing w:after="80"/>
+              <w:spacing w:after="60"/>
               <w:rPr>
                 <w:b/>
                 <w:bCs/>
@@ -183,42 +185,31 @@
             </w:r>
             <w:r>
               <w:rPr>
-                <w:sz w:val="10"/>
-                <w:szCs w:val="10"/>
-              </w:rPr>
-              <w:t>………………………………………</w:t>
-            </w:r>
-            <w:r>
-              <w:rPr>
-                <w:sz w:val="10"/>
-                <w:szCs w:val="10"/>
-              </w:rPr>
-              <w:t>.……………….</w:t>
-            </w:r>
-            <w:r>
-              <w:rPr>
-                <w:sz w:val="10"/>
-                <w:szCs w:val="10"/>
-              </w:rPr>
-              <w:t>………………………………………………</w:t>
-            </w:r>
-            <w:r>
-              <w:rPr>
-                <w:sz w:val="10"/>
-                <w:szCs w:val="10"/>
-              </w:rPr>
-              <w:t>….</w:t>
+                <w:b/>
+                <w:bCs/>
+                <w:color w:val="002060"/>
+                <w:sz w:val="18"/>
+                <w:szCs w:val="18"/>
+              </w:rPr>
+              <w:t>${telephone}</w:t>
             </w:r>
           </w:p>
         </w:tc>
         <w:tc>
           <w:tcPr>
             <w:tcW w:w="7088" w:type="dxa"/>
+            <w:tcBorders>
+              <w:top w:val="single" w:sz="4" w:space="0" w:color="000000" w:themeColor="text1"/>
+              <w:left w:val="single" w:sz="4" w:space="0" w:color="000000" w:themeColor="text1"/>
+              <w:bottom w:val="single" w:sz="4" w:space="0" w:color="000000" w:themeColor="text1"/>
+              <w:right w:val="single" w:sz="4" w:space="0" w:color="000000" w:themeColor="text1"/>
+            </w:tcBorders>
             <w:vAlign w:val="center"/>
+            <w:hideMark/>
           </w:tcPr>
           <w:p>
             <w:pPr>
-              <w:spacing w:after="80"/>
+              <w:spacing w:after="60"/>
               <w:rPr>
                 <w:b/>
                 <w:bCs/>
@@ -241,31 +232,13 @@
             </w:r>
             <w:r>
               <w:rPr>
-                <w:sz w:val="10"/>
-                <w:szCs w:val="10"/>
-              </w:rPr>
-              <w:t>………………………………………</w:t>
-            </w:r>
-            <w:r>
-              <w:rPr>
-                <w:sz w:val="10"/>
-                <w:szCs w:val="10"/>
-              </w:rPr>
-              <w:t>.……………….</w:t>
-            </w:r>
-            <w:r>
-              <w:rPr>
-                <w:sz w:val="10"/>
-                <w:szCs w:val="10"/>
-              </w:rPr>
-              <w:t>………………………………………………</w:t>
-            </w:r>
-            <w:r>
-              <w:rPr>
-                <w:sz w:val="10"/>
-                <w:szCs w:val="10"/>
-              </w:rPr>
-              <w:t>…………………………………………………………………………………………………………………………………………</w:t>
+                <w:b/>
+                <w:bCs/>
+                <w:color w:val="002060"/>
+                <w:sz w:val="18"/>
+                <w:szCs w:val="18"/>
+              </w:rPr>
+              <w:t>${email}</w:t>
             </w:r>
           </w:p>
         </w:tc>
@@ -275,11 +248,18 @@
           <w:tcPr>
             <w:tcW w:w="10598" w:type="dxa"/>
             <w:gridSpan w:val="2"/>
+            <w:tcBorders>
+              <w:top w:val="single" w:sz="4" w:space="0" w:color="000000" w:themeColor="text1"/>
+              <w:left w:val="single" w:sz="4" w:space="0" w:color="000000" w:themeColor="text1"/>
+              <w:bottom w:val="single" w:sz="4" w:space="0" w:color="000000" w:themeColor="text1"/>
+              <w:right w:val="single" w:sz="4" w:space="0" w:color="000000" w:themeColor="text1"/>
+            </w:tcBorders>
             <w:vAlign w:val="center"/>
+            <w:hideMark/>
           </w:tcPr>
           <w:p>
             <w:pPr>
-              <w:spacing w:after="80"/>
+              <w:spacing w:after="60"/>
               <w:rPr>
                 <w:b/>
                 <w:bCs/>
@@ -310,7 +290,7 @@
                 <w:szCs w:val="20"/>
                 <w:vertAlign w:val="superscript"/>
               </w:rPr>
-              <w:t>1,2,3 </w:t>
+              <w:t>1,2,3,4 </w:t>
             </w:r>
             <w:r>
               <w:rPr>
@@ -328,56 +308,7 @@
                 <w:sz w:val="10"/>
                 <w:szCs w:val="10"/>
               </w:rPr>
-              <w:t xml:space="preserve"> ………………………………………</w:t>
-            </w:r>
-            <w:r>
-              <w:rPr>
-                <w:sz w:val="10"/>
-                <w:szCs w:val="10"/>
-              </w:rPr>
-              <w:t>.……………….</w:t>
-            </w:r>
-            <w:r>
-              <w:rPr>
-                <w:sz w:val="10"/>
-                <w:szCs w:val="10"/>
-              </w:rPr>
-              <w:t>………………………………………………………………………………</w:t>
-            </w:r>
-            <w:r>
-              <w:rPr>
-                <w:sz w:val="10"/>
-                <w:szCs w:val="10"/>
-              </w:rPr>
-              <w:t>.……………….</w:t>
-            </w:r>
-            <w:r>
-              <w:rPr>
-                <w:sz w:val="10"/>
-                <w:szCs w:val="10"/>
-              </w:rPr>
-              <w:t>………………………………………………………………………………………</w:t>
-            </w:r>
-            <w:r>
-              <w:rPr>
-                <w:sz w:val="10"/>
-                <w:szCs w:val="10"/>
-              </w:rPr>
-              <w:t>.……………….</w:t>
-            </w:r>
-            <w:r>
-              <w:rPr>
-                <w:sz w:val="10"/>
-                <w:szCs w:val="10"/>
-              </w:rPr>
-              <w:t>………………………………………</w:t>
-            </w:r>
-            <w:r>
-              <w:rPr>
-                <w:sz w:val="10"/>
-                <w:szCs w:val="10"/>
-              </w:rPr>
-              <w:t>…</w:t>
+              <w:t xml:space="preserve"> ………………………………….…….……………….…………………………………………………………………………….……………….……………………………………………………………………………………….……………….…………………………………………</w:t>
             </w:r>
           </w:p>
         </w:tc>
@@ -394,7 +325,7 @@
     </w:p>
     <w:tbl>
       <w:tblPr>
-        <w:tblStyle w:val="Grilledutableau"/>
+        <w:tblStyle w:val="TableGrid"/>
         <w:tblW w:w="10598" w:type="dxa"/>
         <w:tblLook w:val="04A0" w:firstRow="1" w:lastRow="0" w:firstColumn="1" w:lastColumn="0" w:noHBand="0" w:noVBand="1"/>
       </w:tblPr>
@@ -405,7 +336,14 @@
         <w:tc>
           <w:tcPr>
             <w:tcW w:w="10598" w:type="dxa"/>
+            <w:tcBorders>
+              <w:top w:val="single" w:sz="4" w:space="0" w:color="000000" w:themeColor="text1"/>
+              <w:left w:val="single" w:sz="4" w:space="0" w:color="000000" w:themeColor="text1"/>
+              <w:bottom w:val="single" w:sz="4" w:space="0" w:color="000000" w:themeColor="text1"/>
+              <w:right w:val="single" w:sz="4" w:space="0" w:color="000000" w:themeColor="text1"/>
+            </w:tcBorders>
             <w:shd w:val="clear" w:color="auto" w:fill="C6D9F1" w:themeFill="text2" w:themeFillTint="33"/>
+            <w:hideMark/>
           </w:tcPr>
           <w:p>
             <w:pPr>
@@ -437,10 +375,17 @@
         <w:tc>
           <w:tcPr>
             <w:tcW w:w="10598" w:type="dxa"/>
+            <w:tcBorders>
+              <w:top w:val="single" w:sz="4" w:space="0" w:color="000000" w:themeColor="text1"/>
+              <w:left w:val="single" w:sz="4" w:space="0" w:color="000000" w:themeColor="text1"/>
+              <w:bottom w:val="single" w:sz="4" w:space="0" w:color="000000" w:themeColor="text1"/>
+              <w:right w:val="single" w:sz="4" w:space="0" w:color="000000" w:themeColor="text1"/>
+            </w:tcBorders>
+            <w:hideMark/>
           </w:tcPr>
           <w:p>
             <w:pPr>
-              <w:spacing w:after="80"/>
+              <w:spacing w:after="60"/>
               <w:rPr>
                 <w:b/>
                 <w:bCs/>
@@ -466,70 +411,17 @@
                 <w:sz w:val="10"/>
                 <w:szCs w:val="10"/>
               </w:rPr>
-              <w:t xml:space="preserve"> ………………………………………</w:t>
-            </w:r>
-            <w:r>
-              <w:rPr>
-                <w:sz w:val="10"/>
-                <w:szCs w:val="10"/>
-              </w:rPr>
-              <w:t>.……………….</w:t>
-            </w:r>
-            <w:r>
-              <w:rPr>
-                <w:sz w:val="10"/>
-                <w:szCs w:val="10"/>
-              </w:rPr>
-              <w:t>………………………………………………………………………………………</w:t>
-            </w:r>
-            <w:r>
-              <w:rPr>
-                <w:sz w:val="10"/>
-                <w:szCs w:val="10"/>
-              </w:rPr>
-              <w:t>.……………….</w:t>
-            </w:r>
-            <w:r>
-              <w:rPr>
-                <w:sz w:val="10"/>
-                <w:szCs w:val="10"/>
-              </w:rPr>
-              <w:t>………………………………………………………………………………………</w:t>
-            </w:r>
-            <w:r>
-              <w:rPr>
-                <w:sz w:val="10"/>
-                <w:szCs w:val="10"/>
-              </w:rPr>
-              <w:t>.……………….</w:t>
-            </w:r>
-            <w:r>
-              <w:rPr>
-                <w:sz w:val="10"/>
-                <w:szCs w:val="10"/>
-              </w:rPr>
-              <w:t>………………………………………</w:t>
-            </w:r>
-            <w:r>
-              <w:rPr>
-                <w:sz w:val="10"/>
-                <w:szCs w:val="10"/>
-              </w:rPr>
-              <w:t>….</w:t>
-            </w:r>
-            <w:r>
-              <w:rPr>
-                <w:sz w:val="10"/>
-                <w:szCs w:val="10"/>
-              </w:rPr>
-              <w:t>………</w:t>
-            </w:r>
-            <w:r>
-              <w:rPr>
-                <w:sz w:val="10"/>
-                <w:szCs w:val="10"/>
-              </w:rPr>
-              <w:t>…………………………...</w:t>
+              <w:t xml:space="preserve"> </w:t>
+            </w:r>
+            <w:r>
+              <w:rPr>
+                <w:b/>
+                <w:bCs/>
+                <w:color w:val="002060"/>
+                <w:sz w:val="18"/>
+                <w:szCs w:val="18"/>
+              </w:rPr>
+              <w:t>${etablissement}</w:t>
             </w:r>
           </w:p>
         </w:tc>
@@ -538,10 +430,17 @@
         <w:tc>
           <w:tcPr>
             <w:tcW w:w="10598" w:type="dxa"/>
+            <w:tcBorders>
+              <w:top w:val="single" w:sz="4" w:space="0" w:color="000000" w:themeColor="text1"/>
+              <w:left w:val="single" w:sz="4" w:space="0" w:color="000000" w:themeColor="text1"/>
+              <w:bottom w:val="single" w:sz="4" w:space="0" w:color="000000" w:themeColor="text1"/>
+              <w:right w:val="single" w:sz="4" w:space="0" w:color="000000" w:themeColor="text1"/>
+            </w:tcBorders>
+            <w:hideMark/>
           </w:tcPr>
           <w:p>
             <w:pPr>
-              <w:spacing w:after="80"/>
+              <w:spacing w:after="60"/>
               <w:rPr>
                 <w:b/>
                 <w:bCs/>
@@ -560,62 +459,29 @@
                 <w:sz w:val="20"/>
                 <w:szCs w:val="20"/>
               </w:rPr>
-              <w:t xml:space="preserve">Intitulé de la structure </w:t>
-            </w:r>
-            <w:r>
-              <w:rPr>
-                <w:b/>
-                <w:bCs/>
-                <w:i/>
-                <w:iCs/>
-                <w:sz w:val="20"/>
-                <w:szCs w:val="20"/>
-              </w:rPr>
-              <w:t xml:space="preserve">de recherche </w:t>
-            </w:r>
-            <w:r>
-              <w:rPr>
-                <w:b/>
-                <w:bCs/>
-                <w:i/>
-                <w:iCs/>
-                <w:sz w:val="20"/>
-                <w:szCs w:val="20"/>
-              </w:rPr>
-              <w:t>d’accueil :</w:t>
+              <w:t>Intitulé de la structure de recherche d’accueil :</w:t>
             </w:r>
             <w:r>
               <w:rPr>
                 <w:sz w:val="10"/>
                 <w:szCs w:val="10"/>
               </w:rPr>
-              <w:t xml:space="preserve"> ………………………………………</w:t>
-            </w:r>
-            <w:r>
-              <w:rPr>
-                <w:sz w:val="10"/>
-                <w:szCs w:val="10"/>
-              </w:rPr>
-              <w:t>.……………….</w:t>
-            </w:r>
-            <w:r>
-              <w:rPr>
-                <w:sz w:val="10"/>
-                <w:szCs w:val="10"/>
-              </w:rPr>
-              <w:t>………………………………………………</w:t>
-            </w:r>
-            <w:r>
-              <w:rPr>
-                <w:sz w:val="10"/>
-                <w:szCs w:val="10"/>
-              </w:rPr>
-              <w:t>………………………………………………………………………………………………………………………………………………..</w:t>
+              <w:t xml:space="preserve"> </w:t>
+            </w:r>
+            <w:r>
+              <w:rPr>
+                <w:b/>
+                <w:bCs/>
+                <w:color w:val="002060"/>
+                <w:sz w:val="18"/>
+                <w:szCs w:val="18"/>
+              </w:rPr>
+              <w:t>${structure}</w:t>
             </w:r>
           </w:p>
           <w:p>
             <w:pPr>
-              <w:spacing w:after="80"/>
+              <w:spacing w:after="60"/>
               <w:rPr>
                 <w:b/>
                 <w:bCs/>
@@ -631,78 +497,20 @@
                 <w:bCs/>
                 <w:i/>
                 <w:iCs/>
-                <w:noProof/>
-                <w:sz w:val="20"/>
-                <w:szCs w:val="20"/>
-              </w:rPr>
-              <w:pict>
-                <v:rect id="_x0000_s1289" style="position:absolute;margin-left:197.6pt;margin-top:4pt;width:9pt;height:8.25pt;z-index:251888640"/>
-              </w:pict>
-            </w:r>
-            <w:r>
-              <w:rPr>
-                <w:b/>
-                <w:bCs/>
-                <w:i/>
-                <w:iCs/>
-                <w:noProof/>
-                <w:sz w:val="20"/>
-                <w:szCs w:val="20"/>
-              </w:rPr>
-              <w:pict>
-                <v:rect id="_x0000_s1290" style="position:absolute;margin-left:262.85pt;margin-top:4pt;width:9pt;height:8.25pt;z-index:251889664"/>
-              </w:pict>
-            </w:r>
-            <w:r>
-              <w:rPr>
-                <w:b/>
-                <w:bCs/>
-                <w:i/>
-                <w:iCs/>
-                <w:sz w:val="20"/>
-                <w:szCs w:val="20"/>
-              </w:rPr>
-              <w:t>Type de la s</w:t>
-            </w:r>
-            <w:r>
-              <w:rPr>
-                <w:b/>
-                <w:bCs/>
-                <w:i/>
-                <w:iCs/>
-                <w:sz w:val="20"/>
-                <w:szCs w:val="20"/>
-              </w:rPr>
-              <w:t>tructure d’accueil :</w:t>
-            </w:r>
-            <w:r>
-              <w:rPr>
-                <w:b/>
-                <w:bCs/>
-                <w:i/>
-                <w:iCs/>
-                <w:sz w:val="20"/>
-                <w:szCs w:val="20"/>
-              </w:rPr>
-              <w:t xml:space="preserve"> </w:t>
-            </w:r>
-            <w:r>
-              <w:rPr>
-                <w:b/>
-                <w:bCs/>
-                <w:i/>
-                <w:iCs/>
-                <w:sz w:val="20"/>
-                <w:szCs w:val="20"/>
-              </w:rPr>
-              <w:t xml:space="preserve">       </w:t>
-            </w:r>
-            <w:r>
-              <w:rPr>
-                <w:sz w:val="20"/>
-                <w:szCs w:val="20"/>
-              </w:rPr>
-              <w:t>Laboratoire                 Equipe</w:t>
+                <w:sz w:val="20"/>
+                <w:szCs w:val="20"/>
+              </w:rPr>
+              <w:t xml:space="preserve">Type de la structure d’accueil : </w:t>
+            </w:r>
+            <w:r>
+              <w:rPr>
+                <w:b/>
+                <w:bCs/>
+                <w:color w:val="002060"/>
+                <w:sz w:val="18"/>
+                <w:szCs w:val="18"/>
+              </w:rPr>
+              <w:t>${typeStructure}</w:t>
             </w:r>
           </w:p>
         </w:tc>
@@ -711,15 +519,23 @@
         <w:tc>
           <w:tcPr>
             <w:tcW w:w="10598" w:type="dxa"/>
+            <w:tcBorders>
+              <w:top w:val="single" w:sz="4" w:space="0" w:color="000000" w:themeColor="text1"/>
+              <w:left w:val="single" w:sz="4" w:space="0" w:color="000000" w:themeColor="text1"/>
+              <w:bottom w:val="single" w:sz="4" w:space="0" w:color="000000" w:themeColor="text1"/>
+              <w:right w:val="single" w:sz="4" w:space="0" w:color="000000" w:themeColor="text1"/>
+            </w:tcBorders>
+            <w:hideMark/>
           </w:tcPr>
           <w:p>
             <w:pPr>
-              <w:spacing w:after="80"/>
-              <w:rPr>
-                <w:b/>
-                <w:bCs/>
-                <w:i/>
-                <w:iCs/>
+              <w:spacing w:after="60"/>
+              <w:rPr>
+                <w:b/>
+                <w:bCs/>
+                <w:i/>
+                <w:iCs/>
+                <w:strike/>
                 <w:sz w:val="20"/>
                 <w:szCs w:val="20"/>
               </w:rPr>
@@ -730,20 +546,6 @@
                 <w:bCs/>
                 <w:i/>
                 <w:iCs/>
-                <w:noProof/>
-                <w:sz w:val="20"/>
-                <w:szCs w:val="20"/>
-              </w:rPr>
-              <w:pict>
-                <v:rect id="_x0000_s1291" style="position:absolute;margin-left:96.75pt;margin-top:2.3pt;width:9pt;height:8.25pt;z-index:251890688;mso-position-horizontal-relative:text;mso-position-vertical-relative:text"/>
-              </w:pict>
-            </w:r>
-            <w:r>
-              <w:rPr>
-                <w:b/>
-                <w:bCs/>
-                <w:i/>
-                <w:iCs/>
                 <w:sz w:val="20"/>
                 <w:szCs w:val="20"/>
               </w:rPr>
@@ -753,162 +555,11 @@
               <w:rPr>
                 <w:b/>
                 <w:bCs/>
-                <w:i/>
-                <w:iCs/>
-                <w:sz w:val="20"/>
-                <w:szCs w:val="20"/>
-              </w:rPr>
-              <w:t xml:space="preserve">      </w:t>
-            </w:r>
-            <w:r>
-              <w:rPr>
-                <w:b/>
-                <w:bCs/>
-                <w:i/>
-                <w:iCs/>
-                <w:sz w:val="20"/>
-                <w:szCs w:val="20"/>
-              </w:rPr>
-              <w:t xml:space="preserve">Enseignant chercheur  </w:t>
-            </w:r>
-            <w:r>
-              <w:rPr>
-                <w:b/>
-                <w:bCs/>
-                <w:i/>
-                <w:iCs/>
-                <w:sz w:val="20"/>
-                <w:szCs w:val="20"/>
-              </w:rPr>
-              <w:t xml:space="preserve">      </w:t>
-            </w:r>
-          </w:p>
-          <w:p>
-            <w:pPr>
-              <w:spacing w:after="80"/>
-              <w:rPr>
-                <w:b/>
-                <w:bCs/>
-                <w:i/>
-                <w:iCs/>
-                <w:strike/>
-                <w:sz w:val="20"/>
-                <w:szCs w:val="20"/>
-              </w:rPr>
-            </w:pPr>
-            <w:r>
-              <w:rPr>
-                <w:b/>
-                <w:bCs/>
-                <w:i/>
-                <w:iCs/>
-                <w:noProof/>
-                <w:sz w:val="20"/>
-                <w:szCs w:val="20"/>
-              </w:rPr>
-              <w:pict>
-                <v:rect id="_x0000_s1287" style="position:absolute;margin-left:357.05pt;margin-top:2.95pt;width:9pt;height:8.25pt;z-index:251886592"/>
-              </w:pict>
-            </w:r>
-            <w:r>
-              <w:rPr>
-                <w:b/>
-                <w:bCs/>
-                <w:i/>
-                <w:iCs/>
-                <w:noProof/>
-                <w:sz w:val="20"/>
-                <w:szCs w:val="20"/>
-              </w:rPr>
-              <w:pict>
-                <v:rect id="_x0000_s1288" style="position:absolute;margin-left:480.05pt;margin-top:2.95pt;width:9pt;height:8.25pt;z-index:251887616"/>
-              </w:pict>
-            </w:r>
-            <w:r>
-              <w:rPr>
-                <w:b/>
-                <w:bCs/>
-                <w:i/>
-                <w:iCs/>
-                <w:noProof/>
-                <w:sz w:val="20"/>
-                <w:szCs w:val="20"/>
-              </w:rPr>
-              <w:pict>
-                <v:rect id="_x0000_s1286" style="position:absolute;margin-left:414.05pt;margin-top:2.95pt;width:9pt;height:8.25pt;z-index:251885568"/>
-              </w:pict>
-            </w:r>
-            <w:r>
-              <w:rPr>
-                <w:b/>
-                <w:bCs/>
-                <w:i/>
-                <w:iCs/>
-                <w:noProof/>
-                <w:sz w:val="20"/>
-                <w:szCs w:val="20"/>
-              </w:rPr>
-              <w:pict>
-                <v:rect id="_x0000_s1292" style="position:absolute;margin-left:96.75pt;margin-top:2.6pt;width:9pt;height:8.25pt;z-index:251891712"/>
-              </w:pict>
-            </w:r>
-            <w:r>
-              <w:rPr>
-                <w:b/>
-                <w:bCs/>
-                <w:i/>
-                <w:iCs/>
-                <w:sz w:val="20"/>
-                <w:szCs w:val="20"/>
-              </w:rPr>
-              <w:t xml:space="preserve">                                                 </w:t>
-            </w:r>
-            <w:r>
-              <w:rPr>
-                <w:b/>
-                <w:bCs/>
-                <w:i/>
-                <w:iCs/>
-                <w:sz w:val="20"/>
-                <w:szCs w:val="20"/>
-              </w:rPr>
-              <w:t>Etudiant </w:t>
-            </w:r>
-            <w:r>
-              <w:rPr>
-                <w:b/>
-                <w:bCs/>
-                <w:i/>
-                <w:iCs/>
-                <w:sz w:val="20"/>
-                <w:szCs w:val="20"/>
-              </w:rPr>
-              <w:t xml:space="preserve">                    </w:t>
-            </w:r>
-            <w:r>
-              <w:rPr>
-                <w:b/>
-                <w:bCs/>
-                <w:i/>
-                <w:iCs/>
-                <w:sz w:val="20"/>
-                <w:szCs w:val="20"/>
-              </w:rPr>
-              <w:t xml:space="preserve"> Niveau d’étude de l’étudiant </w:t>
-            </w:r>
-            <w:r>
-              <w:rPr>
-                <w:sz w:val="20"/>
-                <w:szCs w:val="20"/>
-              </w:rPr>
-              <w:t xml:space="preserve">:  Licence           Master             </w:t>
-            </w:r>
-            <w:r>
-              <w:rPr>
-                <w:sz w:val="20"/>
-                <w:szCs w:val="20"/>
-              </w:rPr>
-              <w:t>Doctorat</w:t>
+                <w:color w:val="002060"/>
+                <w:sz w:val="18"/>
+                <w:szCs w:val="18"/>
+              </w:rPr>
+              <w:t>${statut}</w:t>
             </w:r>
           </w:p>
         </w:tc>
@@ -917,10 +568,17 @@
         <w:tc>
           <w:tcPr>
             <w:tcW w:w="10598" w:type="dxa"/>
+            <w:tcBorders>
+              <w:top w:val="single" w:sz="4" w:space="0" w:color="000000" w:themeColor="text1"/>
+              <w:left w:val="single" w:sz="4" w:space="0" w:color="000000" w:themeColor="text1"/>
+              <w:bottom w:val="single" w:sz="4" w:space="0" w:color="000000" w:themeColor="text1"/>
+              <w:right w:val="single" w:sz="4" w:space="0" w:color="000000" w:themeColor="text1"/>
+            </w:tcBorders>
+            <w:hideMark/>
           </w:tcPr>
           <w:p>
             <w:pPr>
-              <w:spacing w:after="80"/>
+              <w:spacing w:after="60"/>
               <w:rPr>
                 <w:b/>
                 <w:bCs/>
@@ -944,7 +602,7 @@
           </w:p>
           <w:p>
             <w:pPr>
-              <w:spacing w:after="80"/>
+              <w:spacing w:after="60"/>
               <w:rPr>
                 <w:b/>
                 <w:bCs/>
@@ -963,136 +621,60 @@
                 <w:sz w:val="20"/>
                 <w:szCs w:val="20"/>
               </w:rPr>
-              <w:t xml:space="preserve">Nom et prénom : </w:t>
+              <w:t xml:space="preserve">Nom et prénom :   </w:t>
+            </w:r>
+            <w:r>
+              <w:rPr>
+                <w:b/>
+                <w:bCs/>
+                <w:i/>
+                <w:iCs/>
+                <w:color w:val="002060"/>
+                <w:sz w:val="20"/>
+                <w:szCs w:val="20"/>
+              </w:rPr>
+              <w:t>${encadrant}</w:t>
+            </w:r>
+            <w:r>
+              <w:rPr>
+                <w:b/>
+                <w:bCs/>
+                <w:i/>
+                <w:iCs/>
+                <w:sz w:val="20"/>
+                <w:szCs w:val="20"/>
+              </w:rPr>
+              <w:t xml:space="preserve">                                               Signature </w:t>
+            </w:r>
+            <w:r>
+              <w:rPr>
+                <w:b/>
+                <w:bCs/>
+                <w:i/>
+                <w:iCs/>
+                <w:sz w:val="20"/>
+                <w:szCs w:val="20"/>
+                <w:vertAlign w:val="superscript"/>
+              </w:rPr>
+              <w:t>1,2</w:t>
+            </w:r>
+            <w:r>
+              <w:rPr>
+                <w:b/>
+                <w:bCs/>
+                <w:i/>
+                <w:iCs/>
+                <w:sz w:val="20"/>
+                <w:szCs w:val="20"/>
+              </w:rPr>
+              <w:t xml:space="preserve">  :</w:t>
             </w:r>
             <w:r>
               <w:rPr>
                 <w:sz w:val="10"/>
                 <w:szCs w:val="10"/>
               </w:rPr>
-              <w:t>………………………………………</w:t>
-            </w:r>
-            <w:r>
-              <w:rPr>
-                <w:sz w:val="10"/>
-                <w:szCs w:val="10"/>
-              </w:rPr>
-              <w:t>.……………….</w:t>
-            </w:r>
-            <w:r>
-              <w:rPr>
-                <w:sz w:val="10"/>
-                <w:szCs w:val="10"/>
-              </w:rPr>
-              <w:t>……………………………………</w:t>
-            </w:r>
-            <w:r>
-              <w:rPr>
-                <w:sz w:val="10"/>
-                <w:szCs w:val="10"/>
-              </w:rPr>
-              <w:t>…………..</w:t>
-            </w:r>
-            <w:r>
-              <w:rPr>
-                <w:sz w:val="10"/>
-                <w:szCs w:val="10"/>
-              </w:rPr>
-              <w:t>…………</w:t>
-            </w:r>
-            <w:r>
-              <w:rPr>
-                <w:sz w:val="10"/>
-                <w:szCs w:val="10"/>
-              </w:rPr>
-              <w:t>….</w:t>
-            </w:r>
-            <w:r>
-              <w:rPr>
-                <w:b/>
-                <w:bCs/>
-                <w:i/>
-                <w:iCs/>
-                <w:sz w:val="20"/>
-                <w:szCs w:val="20"/>
-              </w:rPr>
-              <w:t xml:space="preserve">      Signature</w:t>
-            </w:r>
-            <w:r>
-              <w:rPr>
-                <w:b/>
-                <w:bCs/>
-                <w:i/>
-                <w:iCs/>
-                <w:sz w:val="20"/>
-                <w:szCs w:val="20"/>
-              </w:rPr>
-              <w:t xml:space="preserve"> </w:t>
-            </w:r>
-            <w:r>
-              <w:rPr>
-                <w:b/>
-                <w:bCs/>
-                <w:i/>
-                <w:iCs/>
-                <w:sz w:val="20"/>
-                <w:szCs w:val="20"/>
-                <w:vertAlign w:val="superscript"/>
-              </w:rPr>
-              <w:t>1,2</w:t>
-            </w:r>
-            <w:r>
-              <w:rPr>
-                <w:b/>
-                <w:bCs/>
-                <w:i/>
-                <w:iCs/>
-                <w:sz w:val="20"/>
-                <w:szCs w:val="20"/>
-              </w:rPr>
-              <w:t xml:space="preserve">  :</w:t>
-            </w:r>
-            <w:r>
-              <w:rPr>
-                <w:sz w:val="10"/>
-                <w:szCs w:val="10"/>
-              </w:rPr>
-              <w:t xml:space="preserve"> ………………………………………</w:t>
-            </w:r>
-            <w:r>
-              <w:rPr>
-                <w:sz w:val="10"/>
-                <w:szCs w:val="10"/>
-              </w:rPr>
-              <w:t>.……………….</w:t>
-            </w:r>
-            <w:r>
-              <w:rPr>
-                <w:sz w:val="10"/>
-                <w:szCs w:val="10"/>
-              </w:rPr>
-              <w:t>……………………………………</w:t>
-            </w:r>
-            <w:r>
-              <w:rPr>
-                <w:sz w:val="10"/>
-                <w:szCs w:val="10"/>
-              </w:rPr>
-              <w:t>…………..</w:t>
-            </w:r>
-            <w:r>
-              <w:rPr>
-                <w:sz w:val="10"/>
-                <w:szCs w:val="10"/>
-              </w:rPr>
-              <w:t>…………</w:t>
-            </w:r>
-            <w:r>
-              <w:rPr>
-                <w:sz w:val="10"/>
-                <w:szCs w:val="10"/>
-              </w:rPr>
-              <w:t>…………………………………………….</w:t>
+              <w:t xml:space="preserve"> ……………………………………….……………….………………………………………………..……………………………………………………….</w:t>
             </w:r>
           </w:p>
         </w:tc>
@@ -1101,10 +683,17 @@
         <w:tc>
           <w:tcPr>
             <w:tcW w:w="10598" w:type="dxa"/>
+            <w:tcBorders>
+              <w:top w:val="single" w:sz="4" w:space="0" w:color="000000" w:themeColor="text1"/>
+              <w:left w:val="single" w:sz="4" w:space="0" w:color="000000" w:themeColor="text1"/>
+              <w:bottom w:val="single" w:sz="4" w:space="0" w:color="000000" w:themeColor="text1"/>
+              <w:right w:val="single" w:sz="4" w:space="0" w:color="000000" w:themeColor="text1"/>
+            </w:tcBorders>
+            <w:hideMark/>
           </w:tcPr>
           <w:p>
             <w:pPr>
-              <w:spacing w:after="80"/>
+              <w:spacing w:after="60"/>
               <w:rPr>
                 <w:b/>
                 <w:bCs/>
@@ -1128,7 +717,7 @@
           </w:p>
           <w:p>
             <w:pPr>
-              <w:spacing w:after="80"/>
+              <w:spacing w:after="60"/>
               <w:rPr>
                 <w:b/>
                 <w:bCs/>
@@ -1147,88 +736,35 @@
                 <w:sz w:val="20"/>
                 <w:szCs w:val="20"/>
               </w:rPr>
-              <w:t xml:space="preserve">Nom et prénom : </w:t>
+              <w:t xml:space="preserve">Nom et prénom :   </w:t>
+            </w:r>
+            <w:r>
+              <w:rPr>
+                <w:b/>
+                <w:bCs/>
+                <w:color w:val="002060"/>
+                <w:sz w:val="18"/>
+                <w:szCs w:val="18"/>
+              </w:rPr>
+              <w:t>${directeur_structure}</w:t>
+            </w:r>
+            <w:r>
+              <w:rPr>
+                <w:b/>
+                <w:bCs/>
+                <w:i/>
+                <w:iCs/>
+                <w:sz w:val="20"/>
+                <w:szCs w:val="20"/>
+              </w:rPr>
+              <w:t xml:space="preserve">                                 Signature et cachet : </w:t>
             </w:r>
             <w:r>
               <w:rPr>
                 <w:sz w:val="10"/>
                 <w:szCs w:val="10"/>
               </w:rPr>
-              <w:t>………………………………………</w:t>
-            </w:r>
-            <w:r>
-              <w:rPr>
-                <w:sz w:val="10"/>
-                <w:szCs w:val="10"/>
-              </w:rPr>
-              <w:t>.……………….</w:t>
-            </w:r>
-            <w:r>
-              <w:rPr>
-                <w:sz w:val="10"/>
-                <w:szCs w:val="10"/>
-              </w:rPr>
-              <w:t>……………………………………</w:t>
-            </w:r>
-            <w:r>
-              <w:rPr>
-                <w:sz w:val="10"/>
-                <w:szCs w:val="10"/>
-              </w:rPr>
-              <w:t>…………..</w:t>
-            </w:r>
-            <w:r>
-              <w:rPr>
-                <w:sz w:val="10"/>
-                <w:szCs w:val="10"/>
-              </w:rPr>
-              <w:t>…………</w:t>
-            </w:r>
-            <w:r>
-              <w:rPr>
-                <w:sz w:val="10"/>
-                <w:szCs w:val="10"/>
-              </w:rPr>
-              <w:t>….</w:t>
-            </w:r>
-            <w:r>
-              <w:rPr>
-                <w:b/>
-                <w:bCs/>
-                <w:i/>
-                <w:iCs/>
-                <w:sz w:val="20"/>
-                <w:szCs w:val="20"/>
-              </w:rPr>
-              <w:t xml:space="preserve">     Signature et cachet : </w:t>
-            </w:r>
-            <w:r>
-              <w:rPr>
-                <w:sz w:val="10"/>
-                <w:szCs w:val="10"/>
-              </w:rPr>
-              <w:t>………………………………………</w:t>
-            </w:r>
-            <w:r>
-              <w:rPr>
-                <w:sz w:val="10"/>
-                <w:szCs w:val="10"/>
-              </w:rPr>
-              <w:t>.……………….</w:t>
-            </w:r>
-            <w:r>
-              <w:rPr>
-                <w:sz w:val="10"/>
-                <w:szCs w:val="10"/>
-              </w:rPr>
-              <w:t>………………………………………………</w:t>
-            </w:r>
-            <w:r>
-              <w:rPr>
-                <w:sz w:val="10"/>
-                <w:szCs w:val="10"/>
-              </w:rPr>
-              <w:t>………………………………………</w:t>
+              <w:t>……………………………………….……………….……………………………………………………………………………</w:t>
             </w:r>
           </w:p>
         </w:tc>
@@ -1245,7 +781,7 @@
     </w:p>
     <w:tbl>
       <w:tblPr>
-        <w:tblStyle w:val="Grilledutableau"/>
+        <w:tblStyle w:val="TableGrid"/>
         <w:tblW w:w="10598" w:type="dxa"/>
         <w:tblLook w:val="04A0" w:firstRow="1" w:lastRow="0" w:firstColumn="1" w:lastColumn="0" w:noHBand="0" w:noVBand="1"/>
       </w:tblPr>
@@ -1256,7 +792,14 @@
         <w:tc>
           <w:tcPr>
             <w:tcW w:w="10598" w:type="dxa"/>
+            <w:tcBorders>
+              <w:top w:val="single" w:sz="4" w:space="0" w:color="000000" w:themeColor="text1"/>
+              <w:left w:val="single" w:sz="4" w:space="0" w:color="000000" w:themeColor="text1"/>
+              <w:bottom w:val="single" w:sz="4" w:space="0" w:color="000000" w:themeColor="text1"/>
+              <w:right w:val="single" w:sz="4" w:space="0" w:color="000000" w:themeColor="text1"/>
+            </w:tcBorders>
             <w:shd w:val="clear" w:color="auto" w:fill="C6D9F1" w:themeFill="text2" w:themeFillTint="33"/>
+            <w:hideMark/>
           </w:tcPr>
           <w:p>
             <w:pPr>
@@ -1288,10 +831,17 @@
         <w:tc>
           <w:tcPr>
             <w:tcW w:w="10598" w:type="dxa"/>
+            <w:tcBorders>
+              <w:top w:val="single" w:sz="4" w:space="0" w:color="000000" w:themeColor="text1"/>
+              <w:left w:val="single" w:sz="4" w:space="0" w:color="000000" w:themeColor="text1"/>
+              <w:bottom w:val="single" w:sz="4" w:space="0" w:color="000000" w:themeColor="text1"/>
+              <w:right w:val="single" w:sz="4" w:space="0" w:color="000000" w:themeColor="text1"/>
+            </w:tcBorders>
+            <w:hideMark/>
           </w:tcPr>
           <w:p>
             <w:pPr>
-              <w:spacing w:after="80"/>
+              <w:spacing w:after="60"/>
               <w:rPr>
                 <w:b/>
                 <w:bCs/>
@@ -1317,56 +867,7 @@
                 <w:sz w:val="10"/>
                 <w:szCs w:val="10"/>
               </w:rPr>
-              <w:t xml:space="preserve"> ………………………………………</w:t>
-            </w:r>
-            <w:r>
-              <w:rPr>
-                <w:sz w:val="10"/>
-                <w:szCs w:val="10"/>
-              </w:rPr>
-              <w:t>.……………….</w:t>
-            </w:r>
-            <w:r>
-              <w:rPr>
-                <w:sz w:val="10"/>
-                <w:szCs w:val="10"/>
-              </w:rPr>
-              <w:t>………………………………………………………………………………………</w:t>
-            </w:r>
-            <w:r>
-              <w:rPr>
-                <w:sz w:val="10"/>
-                <w:szCs w:val="10"/>
-              </w:rPr>
-              <w:t>.……………….</w:t>
-            </w:r>
-            <w:r>
-              <w:rPr>
-                <w:sz w:val="10"/>
-                <w:szCs w:val="10"/>
-              </w:rPr>
-              <w:t>………………………………………………………………………………………</w:t>
-            </w:r>
-            <w:r>
-              <w:rPr>
-                <w:sz w:val="10"/>
-                <w:szCs w:val="10"/>
-              </w:rPr>
-              <w:t>.……………….</w:t>
-            </w:r>
-            <w:r>
-              <w:rPr>
-                <w:sz w:val="10"/>
-                <w:szCs w:val="10"/>
-              </w:rPr>
-              <w:t>………………………………………</w:t>
-            </w:r>
-            <w:r>
-              <w:rPr>
-                <w:sz w:val="10"/>
-                <w:szCs w:val="10"/>
-              </w:rPr>
-              <w:t>……………………………………….</w:t>
+              <w:t xml:space="preserve"> ……………………………………….……………….……………………………………………………………………………………….……………….……………………………………………………………………………………….……………….……………………………………………………………………………….</w:t>
             </w:r>
           </w:p>
         </w:tc>
@@ -1375,10 +876,17 @@
         <w:tc>
           <w:tcPr>
             <w:tcW w:w="10598" w:type="dxa"/>
+            <w:tcBorders>
+              <w:top w:val="single" w:sz="4" w:space="0" w:color="000000" w:themeColor="text1"/>
+              <w:left w:val="single" w:sz="4" w:space="0" w:color="000000" w:themeColor="text1"/>
+              <w:bottom w:val="single" w:sz="4" w:space="0" w:color="000000" w:themeColor="text1"/>
+              <w:right w:val="single" w:sz="4" w:space="0" w:color="000000" w:themeColor="text1"/>
+            </w:tcBorders>
+            <w:hideMark/>
           </w:tcPr>
           <w:p>
             <w:pPr>
-              <w:spacing w:after="80"/>
+              <w:spacing w:after="60"/>
               <w:rPr>
                 <w:b/>
                 <w:bCs/>
@@ -1404,70 +912,7 @@
                 <w:sz w:val="10"/>
                 <w:szCs w:val="10"/>
               </w:rPr>
-              <w:t>………………………………………</w:t>
-            </w:r>
-            <w:r>
-              <w:rPr>
-                <w:sz w:val="10"/>
-                <w:szCs w:val="10"/>
-              </w:rPr>
-              <w:t>.……………….</w:t>
-            </w:r>
-            <w:r>
-              <w:rPr>
-                <w:sz w:val="10"/>
-                <w:szCs w:val="10"/>
-              </w:rPr>
-              <w:t>………………………………………………………………………………………</w:t>
-            </w:r>
-            <w:r>
-              <w:rPr>
-                <w:sz w:val="10"/>
-                <w:szCs w:val="10"/>
-              </w:rPr>
-              <w:t>.……………….</w:t>
-            </w:r>
-            <w:r>
-              <w:rPr>
-                <w:sz w:val="10"/>
-                <w:szCs w:val="10"/>
-              </w:rPr>
-              <w:t>………………………………………………………………………………………</w:t>
-            </w:r>
-            <w:r>
-              <w:rPr>
-                <w:sz w:val="10"/>
-                <w:szCs w:val="10"/>
-              </w:rPr>
-              <w:t>.……………….</w:t>
-            </w:r>
-            <w:r>
-              <w:rPr>
-                <w:sz w:val="10"/>
-                <w:szCs w:val="10"/>
-              </w:rPr>
-              <w:t>………………………………………</w:t>
-            </w:r>
-            <w:r>
-              <w:rPr>
-                <w:sz w:val="10"/>
-                <w:szCs w:val="10"/>
-              </w:rPr>
-              <w:t>….</w:t>
-            </w:r>
-            <w:r>
-              <w:rPr>
-                <w:sz w:val="10"/>
-                <w:szCs w:val="10"/>
-              </w:rPr>
-              <w:t>………</w:t>
-            </w:r>
-            <w:r>
-              <w:rPr>
-                <w:sz w:val="10"/>
-                <w:szCs w:val="10"/>
-              </w:rPr>
-              <w:t>………………………….....................</w:t>
+              <w:t>……………………………………….……………….……………………………………………………………………………………….……………….……………………………………………………………………………………….……………….………………………………………….………………………………….....................</w:t>
             </w:r>
           </w:p>
         </w:tc>
@@ -1509,7 +954,7 @@
     </w:p>
     <w:tbl>
       <w:tblPr>
-        <w:tblStyle w:val="Grilledutableau"/>
+        <w:tblStyle w:val="TableGrid"/>
         <w:tblW w:w="0" w:type="auto"/>
         <w:tblLayout w:type="fixed"/>
         <w:tblLook w:val="04A0" w:firstRow="1" w:lastRow="0" w:firstColumn="1" w:lastColumn="0" w:noHBand="0" w:noVBand="1"/>
@@ -1552,6 +997,27 @@
               </w:rPr>
               <w:t>Nombre d’échantillons :</w:t>
             </w:r>
+            <w:r>
+              <w:rPr>
+                <w:b/>
+                <w:bCs/>
+                <w:i/>
+                <w:iCs/>
+                <w:sz w:val="20"/>
+                <w:szCs w:val="20"/>
+              </w:rPr>
+              <w:t xml:space="preserve"> </w:t>
+            </w:r>
+            <w:r>
+              <w:rPr>
+                <w:b/>
+                <w:bCs/>
+                <w:color w:val="002060"/>
+                <w:sz w:val="18"/>
+                <w:szCs w:val="18"/>
+              </w:rPr>
+              <w:t>${nbrEchant}</w:t>
+            </w:r>
           </w:p>
         </w:tc>
         <w:tc>
@@ -1582,34 +1048,6 @@
                 <w:bCs/>
                 <w:i/>
                 <w:iCs/>
-                <w:noProof/>
-                <w:sz w:val="20"/>
-                <w:szCs w:val="20"/>
-              </w:rPr>
-              <w:pict>
-                <v:rect id="_x0000_s1253" style="position:absolute;margin-left:186.55pt;margin-top:1.25pt;width:9pt;height:8.25pt;z-index:251846656;mso-position-horizontal-relative:text;mso-position-vertical-relative:text"/>
-              </w:pict>
-            </w:r>
-            <w:r>
-              <w:rPr>
-                <w:b/>
-                <w:bCs/>
-                <w:i/>
-                <w:iCs/>
-                <w:noProof/>
-                <w:sz w:val="20"/>
-                <w:szCs w:val="20"/>
-              </w:rPr>
-              <w:pict>
-                <v:rect id="_x0000_s1252" style="position:absolute;margin-left:124.1pt;margin-top:1.25pt;width:9pt;height:8.25pt;z-index:251845632;mso-position-horizontal-relative:text;mso-position-vertical-relative:text"/>
-              </w:pict>
-            </w:r>
-            <w:r>
-              <w:rPr>
-                <w:b/>
-                <w:bCs/>
-                <w:i/>
-                <w:iCs/>
                 <w:sz w:val="20"/>
                 <w:szCs w:val="20"/>
               </w:rPr>
@@ -1639,10 +1077,13 @@
             </w:r>
             <w:r>
               <w:rPr>
-                <w:sz w:val="20"/>
-                <w:szCs w:val="20"/>
-              </w:rPr>
-              <w:t>Solide               Poudre</w:t>
+                <w:b/>
+                <w:bCs/>
+                <w:color w:val="002060"/>
+                <w:sz w:val="18"/>
+                <w:szCs w:val="18"/>
+              </w:rPr>
+              <w:t>${etatEchant}</w:t>
             </w:r>
           </w:p>
         </w:tc>
@@ -1663,10 +1104,6 @@
               </w:tabs>
               <w:spacing w:after="80"/>
               <w:rPr>
-                <w:b/>
-                <w:bCs/>
-                <w:i/>
-                <w:iCs/>
                 <w:sz w:val="20"/>
                 <w:szCs w:val="20"/>
               </w:rPr>
@@ -1687,18 +1124,14 @@
                 <w:sz w:val="20"/>
                 <w:szCs w:val="20"/>
               </w:rPr>
-              <w:t>L’épaisseur des échantillons doit être inférieure à 5 cm</w:t>
-            </w:r>
-            <w:r>
-              <w:rPr>
-                <w:b/>
-                <w:bCs/>
-                <w:i/>
-                <w:iCs/>
-                <w:sz w:val="20"/>
-                <w:szCs w:val="20"/>
-              </w:rPr>
-              <w:t xml:space="preserve">         </w:t>
+              <w:t xml:space="preserve">L’épaisseur des échantillons doit être inférieure à 5 </w:t>
+            </w:r>
+            <w:r>
+              <w:rPr>
+                <w:sz w:val="20"/>
+                <w:szCs w:val="20"/>
+              </w:rPr>
+              <w:t xml:space="preserve">cm </w:t>
             </w:r>
           </w:p>
           <w:p>
@@ -1716,145 +1149,11 @@
               <w:rPr>
                 <w:b/>
                 <w:bCs/>
-                <w:i/>
-                <w:iCs/>
-                <w:noProof/>
-                <w:sz w:val="20"/>
-                <w:szCs w:val="20"/>
-              </w:rPr>
-              <w:pict>
-                <v:rect id="_x0000_s1296" style="position:absolute;margin-left:498.5pt;margin-top:2.5pt;width:9pt;height:8.25pt;z-index:251896832"/>
-              </w:pict>
-            </w:r>
-            <w:r>
-              <w:rPr>
-                <w:b/>
-                <w:bCs/>
-                <w:i/>
-                <w:iCs/>
-                <w:noProof/>
-                <w:sz w:val="20"/>
-                <w:szCs w:val="20"/>
-              </w:rPr>
-              <w:pict>
-                <v:rect id="_x0000_s1280" style="position:absolute;margin-left:398.8pt;margin-top:2.5pt;width:9pt;height:8.25pt;z-index:251878400"/>
-              </w:pict>
-            </w:r>
-            <w:r>
-              <w:rPr>
-                <w:b/>
-                <w:bCs/>
-                <w:i/>
-                <w:iCs/>
-                <w:noProof/>
-                <w:sz w:val="20"/>
-                <w:szCs w:val="20"/>
-              </w:rPr>
-              <w:pict>
-                <v:rect id="_x0000_s1283" style="position:absolute;margin-left:280.7pt;margin-top:2.5pt;width:9pt;height:8.25pt;z-index:251881472;mso-position-horizontal-relative:text;mso-position-vertical-relative:text"/>
-              </w:pict>
-            </w:r>
-            <w:r>
-              <w:rPr>
-                <w:b/>
-                <w:bCs/>
-                <w:i/>
-                <w:iCs/>
-                <w:noProof/>
-                <w:sz w:val="20"/>
-                <w:szCs w:val="20"/>
-              </w:rPr>
-              <w:pict>
-                <v:rect id="_x0000_s1282" style="position:absolute;margin-left:168.75pt;margin-top:1.65pt;width:9pt;height:8.25pt;z-index:251880448;mso-position-horizontal-relative:text;mso-position-vertical-relative:text"/>
-              </w:pict>
-            </w:r>
-            <w:r>
-              <w:rPr>
-                <w:b/>
-                <w:bCs/>
-                <w:i/>
-                <w:iCs/>
-                <w:noProof/>
-                <w:sz w:val="20"/>
-                <w:szCs w:val="20"/>
-              </w:rPr>
-              <w:pict>
-                <v:rect id="_x0000_s1281" style="position:absolute;margin-left:52.5pt;margin-top:1pt;width:9pt;height:8.25pt;z-index:251879424;mso-position-horizontal-relative:text;mso-position-vertical-relative:text"/>
-              </w:pict>
-            </w:r>
-            <w:r>
-              <w:rPr>
-                <w:b/>
-                <w:bCs/>
-                <w:i/>
-                <w:iCs/>
-                <w:sz w:val="20"/>
-                <w:szCs w:val="20"/>
-              </w:rPr>
-              <w:t xml:space="preserve"> </w:t>
-            </w:r>
-            <w:r>
-              <w:rPr>
-                <w:sz w:val="20"/>
-                <w:szCs w:val="20"/>
-              </w:rPr>
-              <w:t xml:space="preserve">Biologique                  </w:t>
-            </w:r>
-            <w:r>
-              <w:rPr>
-                <w:sz w:val="20"/>
-                <w:szCs w:val="20"/>
-              </w:rPr>
-              <w:t xml:space="preserve">                 </w:t>
-            </w:r>
-            <w:r>
-              <w:rPr>
-                <w:sz w:val="20"/>
-                <w:szCs w:val="20"/>
-              </w:rPr>
-              <w:t xml:space="preserve">Polymère               </w:t>
-            </w:r>
-            <w:r>
-              <w:rPr>
-                <w:sz w:val="20"/>
-                <w:szCs w:val="20"/>
-              </w:rPr>
-              <w:t xml:space="preserve">         </w:t>
-            </w:r>
-            <w:r>
-              <w:rPr>
-                <w:sz w:val="20"/>
-                <w:szCs w:val="20"/>
-              </w:rPr>
-              <w:t xml:space="preserve">    Section polie  </w:t>
-            </w:r>
-            <w:r>
-              <w:rPr>
-                <w:sz w:val="20"/>
-                <w:szCs w:val="20"/>
-              </w:rPr>
-              <w:t xml:space="preserve">                       </w:t>
-            </w:r>
-            <w:r>
-              <w:rPr>
-                <w:sz w:val="20"/>
-                <w:szCs w:val="20"/>
-              </w:rPr>
-              <w:t xml:space="preserve"> Couche mince</w:t>
-            </w:r>
-            <w:r>
-              <w:rPr>
-                <w:sz w:val="20"/>
-                <w:szCs w:val="20"/>
-              </w:rPr>
-              <w:t xml:space="preserve">                       </w:t>
-            </w:r>
-            <w:r>
-              <w:rPr>
-                <w:sz w:val="20"/>
-                <w:szCs w:val="20"/>
-              </w:rPr>
-              <w:t xml:space="preserve">Lame mince        </w:t>
+                <w:color w:val="002060"/>
+                <w:sz w:val="18"/>
+                <w:szCs w:val="18"/>
+              </w:rPr>
+              <w:t>${Biologique} ${Polymeres} ${sectionPolie} ${coucheMince} ${lameMince}</w:t>
             </w:r>
           </w:p>
           <w:p>
@@ -1870,40 +1169,41 @@
             </w:pPr>
             <w:r>
               <w:rPr>
-                <w:b/>
-                <w:bCs/>
-                <w:i/>
-                <w:iCs/>
-                <w:noProof/>
-                <w:sz w:val="20"/>
-                <w:szCs w:val="20"/>
-              </w:rPr>
-              <w:pict>
-                <v:rect id="_x0000_s1284" style="position:absolute;margin-left:26.25pt;margin-top:1.3pt;width:9pt;height:8.25pt;z-index:251882496"/>
-              </w:pict>
-            </w:r>
-            <w:r>
-              <w:rPr>
-                <w:sz w:val="20"/>
-                <w:szCs w:val="20"/>
-              </w:rPr>
-              <w:t>Autre       à préciser …………………………………………</w:t>
-            </w:r>
-            <w:r>
-              <w:rPr>
-                <w:sz w:val="20"/>
-                <w:szCs w:val="20"/>
-              </w:rPr>
-              <w:t>………………………………………………………………………………………………………………..</w:t>
-            </w:r>
-            <w:bookmarkStart w:id="0" w:name="_GoBack"/>
-            <w:bookmarkEnd w:id="0"/>
-            <w:r>
-              <w:rPr>
-                <w:sz w:val="20"/>
-                <w:szCs w:val="20"/>
-              </w:rPr>
-              <w:t>…………</w:t>
+                <w:sz w:val="20"/>
+                <w:szCs w:val="20"/>
+              </w:rPr>
+              <w:t>A</w:t>
+            </w:r>
+            <w:r>
+              <w:rPr>
+                <w:sz w:val="20"/>
+                <w:szCs w:val="20"/>
+              </w:rPr>
+              <w:t xml:space="preserve">utre ; </w:t>
+            </w:r>
+            <w:r>
+              <w:rPr>
+                <w:sz w:val="20"/>
+                <w:szCs w:val="20"/>
+              </w:rPr>
+              <w:t>à préciser</w:t>
+            </w:r>
+            <w:r>
+              <w:rPr>
+                <w:sz w:val="20"/>
+                <w:szCs w:val="20"/>
+              </w:rPr>
+              <w:t xml:space="preserve"> : </w:t>
+            </w:r>
+            <w:r>
+              <w:rPr>
+                <w:b/>
+                <w:bCs/>
+                <w:color w:val="002060"/>
+                <w:sz w:val="18"/>
+                <w:szCs w:val="18"/>
+              </w:rPr>
+              <w:t>${autreNatureEchant}</w:t>
             </w:r>
           </w:p>
         </w:tc>
@@ -1932,52 +1232,10 @@
             </w:pPr>
             <w:r>
               <w:rPr>
-                <w:b/>
-                <w:bCs/>
-                <w:i/>
-                <w:iCs/>
                 <w:noProof/>
                 <w:sz w:val="20"/>
                 <w:szCs w:val="20"/>
               </w:rPr>
-              <w:pict>
-                <v:rect id="_x0000_s1295" style="position:absolute;margin-left:225.75pt;margin-top:1.2pt;width:9pt;height:8.25pt;z-index:251895808;mso-position-horizontal-relative:text;mso-position-vertical-relative:text"/>
-              </w:pict>
-            </w:r>
-            <w:r>
-              <w:rPr>
-                <w:b/>
-                <w:bCs/>
-                <w:i/>
-                <w:iCs/>
-                <w:noProof/>
-                <w:sz w:val="20"/>
-                <w:szCs w:val="20"/>
-              </w:rPr>
-              <w:pict>
-                <v:rect id="_x0000_s1294" style="position:absolute;margin-left:159pt;margin-top:1.2pt;width:9pt;height:8.25pt;z-index:251894784;mso-position-horizontal-relative:text;mso-position-vertical-relative:text"/>
-              </w:pict>
-            </w:r>
-            <w:r>
-              <w:rPr>
-                <w:b/>
-                <w:bCs/>
-                <w:i/>
-                <w:iCs/>
-                <w:noProof/>
-                <w:sz w:val="20"/>
-                <w:szCs w:val="20"/>
-              </w:rPr>
-              <w:pict>
-                <v:rect id="_x0000_s1293" style="position:absolute;margin-left:82.5pt;margin-top:1.2pt;width:9pt;height:8.25pt;z-index:251893760;mso-position-horizontal-relative:text;mso-position-vertical-relative:text"/>
-              </w:pict>
-            </w:r>
-            <w:r>
-              <w:rPr>
-                <w:noProof/>
-                <w:sz w:val="20"/>
-                <w:szCs w:val="20"/>
-              </w:rPr>
               <w:t xml:space="preserve"> </w:t>
             </w:r>
             <w:r>
@@ -1996,7 +1254,17 @@
                 <w:sz w:val="20"/>
                 <w:szCs w:val="20"/>
               </w:rPr>
-              <w:t xml:space="preserve"> Toxiques           Non toxiques          Radioactifs</w:t>
+              <w:t xml:space="preserve"> </w:t>
+            </w:r>
+            <w:r>
+              <w:rPr>
+                <w:b/>
+                <w:bCs/>
+                <w:color w:val="002060"/>
+                <w:sz w:val="18"/>
+                <w:szCs w:val="18"/>
+              </w:rPr>
+              <w:t>${toxicite}</w:t>
             </w:r>
           </w:p>
         </w:tc>
@@ -2035,6 +1303,157 @@
                 <w:szCs w:val="20"/>
               </w:rPr>
               <w:t>Conditions d’analyse</w:t>
+            </w:r>
+          </w:p>
+        </w:tc>
+      </w:tr>
+      <w:tr>
+        <w:trPr>
+          <w:trHeight w:val="330"/>
+        </w:trPr>
+        <w:tc>
+          <w:tcPr>
+            <w:tcW w:w="5637" w:type="dxa"/>
+            <w:gridSpan w:val="2"/>
+            <w:tcBorders>
+              <w:right w:val="single" w:sz="4" w:space="0" w:color="auto"/>
+            </w:tcBorders>
+          </w:tcPr>
+          <w:p>
+            <w:pPr>
+              <w:tabs>
+                <w:tab w:val="left" w:pos="7590"/>
+              </w:tabs>
+              <w:spacing w:after="80"/>
+              <w:jc w:val="center"/>
+              <w:rPr>
+                <w:sz w:val="20"/>
+                <w:szCs w:val="20"/>
+              </w:rPr>
+            </w:pPr>
+            <w:r>
+              <w:rPr>
+                <w:b/>
+                <w:bCs/>
+                <w:i/>
+                <w:iCs/>
+                <w:noProof/>
+                <w:sz w:val="20"/>
+                <w:szCs w:val="20"/>
+              </w:rPr>
+              <w:t>S</w:t>
+            </w:r>
+            <w:r>
+              <w:rPr>
+                <w:b/>
+                <w:bCs/>
+                <w:i/>
+                <w:iCs/>
+                <w:noProof/>
+                <w:sz w:val="20"/>
+                <w:szCs w:val="20"/>
+              </w:rPr>
+              <w:t>pectres raman</w:t>
+            </w:r>
+            <w:r>
+              <w:rPr>
+                <w:b/>
+                <w:bCs/>
+                <w:i/>
+                <w:iCs/>
+                <w:noProof/>
+                <w:sz w:val="20"/>
+                <w:szCs w:val="20"/>
+              </w:rPr>
+              <w:t xml:space="preserve"> : </w:t>
+            </w:r>
+            <w:r>
+              <w:rPr>
+                <w:b/>
+                <w:bCs/>
+                <w:color w:val="002060"/>
+                <w:sz w:val="18"/>
+                <w:szCs w:val="18"/>
+              </w:rPr>
+              <w:t>${spectreRaman}</w:t>
+            </w:r>
+          </w:p>
+        </w:tc>
+        <w:tc>
+          <w:tcPr>
+            <w:tcW w:w="4961" w:type="dxa"/>
+            <w:gridSpan w:val="2"/>
+            <w:tcBorders>
+              <w:right w:val="single" w:sz="4" w:space="0" w:color="auto"/>
+            </w:tcBorders>
+          </w:tcPr>
+          <w:p>
+            <w:pPr>
+              <w:tabs>
+                <w:tab w:val="left" w:pos="7590"/>
+              </w:tabs>
+              <w:spacing w:after="80"/>
+              <w:jc w:val="center"/>
+              <w:rPr>
+                <w:sz w:val="20"/>
+                <w:szCs w:val="20"/>
+              </w:rPr>
+            </w:pPr>
+            <w:r>
+              <w:rPr>
+                <w:b/>
+                <w:bCs/>
+                <w:i/>
+                <w:iCs/>
+                <w:noProof/>
+                <w:sz w:val="20"/>
+                <w:szCs w:val="20"/>
+              </w:rPr>
+              <w:t>Microscopie Raman</w:t>
+            </w:r>
+            <w:r>
+              <w:rPr>
+                <w:b/>
+                <w:bCs/>
+                <w:i/>
+                <w:iCs/>
+                <w:noProof/>
+                <w:sz w:val="20"/>
+                <w:szCs w:val="20"/>
+              </w:rPr>
+              <w:t xml:space="preserve"> : </w:t>
+            </w:r>
+            <w:r>
+              <w:rPr>
+                <w:b/>
+                <w:bCs/>
+                <w:color w:val="002060"/>
+                <w:sz w:val="18"/>
+                <w:szCs w:val="18"/>
+              </w:rPr>
+              <w:t>${m</w:t>
+            </w:r>
+            <w:r>
+              <w:rPr>
+                <w:b/>
+                <w:bCs/>
+                <w:color w:val="002060"/>
+                <w:sz w:val="18"/>
+                <w:szCs w:val="18"/>
+              </w:rPr>
+              <w:t>i</w:t>
+            </w:r>
+            <w:bookmarkStart w:id="0" w:name="_GoBack"/>
+            <w:bookmarkEnd w:id="0"/>
+            <w:r>
+              <w:rPr>
+                <w:b/>
+                <w:bCs/>
+                <w:color w:val="002060"/>
+                <w:sz w:val="18"/>
+                <w:szCs w:val="18"/>
+              </w:rPr>
+              <w:t>croscopieRaman}</w:t>
             </w:r>
           </w:p>
         </w:tc>
@@ -2056,10 +1475,6 @@
               <w:spacing w:after="120"/>
               <w:jc w:val="center"/>
               <w:rPr>
-                <w:b/>
-                <w:bCs/>
-                <w:i/>
-                <w:iCs/>
                 <w:noProof/>
                 <w:sz w:val="20"/>
                 <w:szCs w:val="20"/>
@@ -2071,53 +1486,63 @@
                 <w:sz w:val="20"/>
                 <w:szCs w:val="20"/>
               </w:rPr>
-              <w:pict>
-                <v:rect id="_x0000_s1242" style="position:absolute;left:0;text-align:left;margin-left:79.5pt;margin-top:3.55pt;width:9pt;height:8.25pt;z-index:251834368;mso-position-horizontal-relative:text;mso-position-vertical-relative:text"/>
-              </w:pict>
-            </w:r>
-            <w:r>
-              <w:rPr>
-                <w:b/>
-                <w:bCs/>
-                <w:i/>
-                <w:iCs/>
+              <w:t>Veuillez</w:t>
+            </w:r>
+            <w:r>
+              <w:rPr>
                 <w:noProof/>
                 <w:sz w:val="20"/>
                 <w:szCs w:val="20"/>
               </w:rPr>
-              <w:t>S</w:t>
-            </w:r>
-            <w:r>
-              <w:rPr>
-                <w:b/>
-                <w:bCs/>
-                <w:i/>
-                <w:iCs/>
+              <w:t xml:space="preserve"> préciser </w:t>
+            </w:r>
+            <w:r>
+              <w:rPr>
                 <w:noProof/>
                 <w:sz w:val="20"/>
                 <w:szCs w:val="20"/>
               </w:rPr>
-              <w:t>pectres raman</w:t>
+              <w:t>la g</w:t>
+            </w:r>
+            <w:r>
+              <w:rPr>
+                <w:noProof/>
+                <w:sz w:val="20"/>
+                <w:szCs w:val="20"/>
+              </w:rPr>
+              <w:t xml:space="preserve">ammes pectrale </w:t>
+            </w:r>
+            <w:r>
+              <w:rPr>
+                <w:noProof/>
+                <w:sz w:val="20"/>
+                <w:szCs w:val="20"/>
+              </w:rPr>
+              <w:t>(en cm</w:t>
+            </w:r>
+            <w:r>
+              <w:rPr>
+                <w:noProof/>
+                <w:sz w:val="20"/>
+                <w:szCs w:val="20"/>
+                <w:vertAlign w:val="superscript"/>
+              </w:rPr>
+              <w:t>-1</w:t>
+            </w:r>
+            <w:r>
+              <w:rPr>
+                <w:noProof/>
+                <w:sz w:val="20"/>
+                <w:szCs w:val="20"/>
+              </w:rPr>
+              <w:t>) :</w:t>
             </w:r>
           </w:p>
-        </w:tc>
-        <w:tc>
-          <w:tcPr>
-            <w:tcW w:w="4961" w:type="dxa"/>
-            <w:gridSpan w:val="2"/>
-            <w:tcBorders>
-              <w:right w:val="single" w:sz="4" w:space="0" w:color="auto"/>
-            </w:tcBorders>
-          </w:tcPr>
           <w:p>
             <w:pPr>
               <w:spacing w:after="120"/>
               <w:jc w:val="center"/>
               <w:rPr>
-                <w:b/>
-                <w:bCs/>
-                <w:i/>
-                <w:iCs/>
                 <w:noProof/>
                 <w:sz w:val="20"/>
                 <w:szCs w:val="20"/>
@@ -2125,115 +1550,33 @@
             </w:pPr>
             <w:r>
               <w:rPr>
-                <w:noProof/>
-                <w:sz w:val="20"/>
-                <w:szCs w:val="20"/>
-              </w:rPr>
-              <w:pict>
-                <v:rect id="_x0000_s1243" style="position:absolute;left:0;text-align:left;margin-left:64.85pt;margin-top:1.3pt;width:9pt;height:8.25pt;z-index:251835392;mso-position-horizontal-relative:text;mso-position-vertical-relative:text"/>
-              </w:pict>
-            </w:r>
-            <w:r>
-              <w:rPr>
-                <w:b/>
-                <w:bCs/>
-                <w:i/>
-                <w:iCs/>
-                <w:noProof/>
-                <w:sz w:val="20"/>
-                <w:szCs w:val="20"/>
-              </w:rPr>
-              <w:t xml:space="preserve"> </w:t>
-            </w:r>
-            <w:r>
-              <w:rPr>
-                <w:b/>
-                <w:bCs/>
-                <w:i/>
-                <w:iCs/>
-                <w:noProof/>
-                <w:sz w:val="20"/>
-                <w:szCs w:val="20"/>
-              </w:rPr>
-              <w:t>Microscopie Raman</w:t>
-            </w:r>
-          </w:p>
-        </w:tc>
-      </w:tr>
-      <w:tr>
-        <w:trPr>
-          <w:trHeight w:val="330"/>
-        </w:trPr>
-        <w:tc>
-          <w:tcPr>
-            <w:tcW w:w="5637" w:type="dxa"/>
-            <w:gridSpan w:val="2"/>
-            <w:tcBorders>
-              <w:right w:val="single" w:sz="4" w:space="0" w:color="auto"/>
-            </w:tcBorders>
-          </w:tcPr>
-          <w:p>
-            <w:pPr>
-              <w:spacing w:after="120"/>
-              <w:jc w:val="both"/>
-              <w:rPr>
-                <w:noProof/>
-                <w:sz w:val="20"/>
-                <w:szCs w:val="20"/>
-              </w:rPr>
-            </w:pPr>
-            <w:r>
-              <w:rPr>
-                <w:noProof/>
-                <w:sz w:val="20"/>
-                <w:szCs w:val="20"/>
-              </w:rPr>
-              <w:t>Veuillez préciser la g</w:t>
-            </w:r>
-            <w:r>
-              <w:rPr>
-                <w:noProof/>
-                <w:sz w:val="20"/>
-                <w:szCs w:val="20"/>
-              </w:rPr>
-              <w:t>amme spectrale (en cm</w:t>
-            </w:r>
-            <w:r>
-              <w:rPr>
-                <w:noProof/>
-                <w:sz w:val="20"/>
-                <w:szCs w:val="20"/>
-                <w:vertAlign w:val="superscript"/>
-              </w:rPr>
-              <w:t>-1</w:t>
-            </w:r>
-            <w:r>
-              <w:rPr>
-                <w:noProof/>
-                <w:sz w:val="20"/>
-                <w:szCs w:val="20"/>
-              </w:rPr>
-              <w:t>) :</w:t>
-            </w:r>
-            <w:r>
-              <w:rPr>
-                <w:noProof/>
-                <w:sz w:val="20"/>
-                <w:szCs w:val="20"/>
-              </w:rPr>
-              <w:t xml:space="preserve"> …………………………..</w:t>
-            </w:r>
-            <w:r>
-              <w:rPr>
-                <w:b/>
-                <w:bCs/>
-                <w:i/>
-                <w:iCs/>
-                <w:noProof/>
-                <w:sz w:val="20"/>
-                <w:szCs w:val="20"/>
-              </w:rPr>
-              <w:t xml:space="preserve">   </w:t>
+                <w:b/>
+                <w:bCs/>
+                <w:color w:val="002060"/>
+                <w:sz w:val="18"/>
+                <w:szCs w:val="18"/>
+              </w:rPr>
+              <w:t>${</w:t>
+            </w:r>
+            <w:r>
+              <w:rPr>
+                <w:b/>
+                <w:bCs/>
+                <w:color w:val="002060"/>
+                <w:sz w:val="18"/>
+                <w:szCs w:val="18"/>
+              </w:rPr>
+              <w:t>spectralRange</w:t>
+            </w:r>
+            <w:r>
+              <w:rPr>
+                <w:b/>
+                <w:bCs/>
+                <w:color w:val="002060"/>
+                <w:sz w:val="18"/>
+                <w:szCs w:val="18"/>
+              </w:rPr>
+              <w:t>}</w:t>
             </w:r>
           </w:p>
         </w:tc>
@@ -2310,7 +1653,17 @@
                 <w:sz w:val="20"/>
                 <w:szCs w:val="20"/>
               </w:rPr>
-              <w:t xml:space="preserve"> ……………………………………………………………………….</w:t>
+              <w:t xml:space="preserve"> </w:t>
+            </w:r>
+            <w:r>
+              <w:rPr>
+                <w:b/>
+                <w:bCs/>
+                <w:color w:val="002060"/>
+                <w:sz w:val="18"/>
+                <w:szCs w:val="18"/>
+              </w:rPr>
+              <w:t>${bands}</w:t>
             </w:r>
           </w:p>
         </w:tc>
@@ -2520,6 +1873,16 @@
                 <w:szCs w:val="20"/>
               </w:rPr>
             </w:pPr>
+            <w:r>
+              <w:rPr>
+                <w:b/>
+                <w:bCs/>
+                <w:color w:val="002060"/>
+                <w:sz w:val="18"/>
+                <w:szCs w:val="18"/>
+              </w:rPr>
+              <w:t>${ref1}</w:t>
+            </w:r>
           </w:p>
         </w:tc>
       </w:tr>
@@ -2588,6 +1951,16 @@
                 <w:szCs w:val="20"/>
               </w:rPr>
             </w:pPr>
+            <w:r>
+              <w:rPr>
+                <w:b/>
+                <w:bCs/>
+                <w:color w:val="002060"/>
+                <w:sz w:val="18"/>
+                <w:szCs w:val="18"/>
+              </w:rPr>
+              <w:t>${ref2}</w:t>
+            </w:r>
           </w:p>
         </w:tc>
       </w:tr>
@@ -2656,6 +2029,16 @@
                 <w:szCs w:val="20"/>
               </w:rPr>
             </w:pPr>
+            <w:r>
+              <w:rPr>
+                <w:b/>
+                <w:bCs/>
+                <w:color w:val="002060"/>
+                <w:sz w:val="18"/>
+                <w:szCs w:val="18"/>
+              </w:rPr>
+              <w:t>${ref3}</w:t>
+            </w:r>
           </w:p>
         </w:tc>
       </w:tr>
@@ -2724,6 +2107,16 @@
                 <w:szCs w:val="20"/>
               </w:rPr>
             </w:pPr>
+            <w:r>
+              <w:rPr>
+                <w:b/>
+                <w:bCs/>
+                <w:color w:val="002060"/>
+                <w:sz w:val="18"/>
+                <w:szCs w:val="18"/>
+              </w:rPr>
+              <w:t>${ref4}</w:t>
+            </w:r>
           </w:p>
         </w:tc>
       </w:tr>
@@ -2839,7 +2232,7 @@
         </w:rPr>
         <w:lastRenderedPageBreak/>
         <w:pict>
-          <v:shape id="_x0000_s1271" type="#_x0000_t32" style="position:absolute;left:0;text-align:left;margin-left:300.75pt;margin-top:7.75pt;width:224.25pt;height:.05pt;z-index:251867136" o:connectortype="straight" strokeweight="1.5pt"/>
+          <v:shape id="_x0000_s1301" type="#_x0000_t32" style="position:absolute;left:0;text-align:left;margin-left:300.75pt;margin-top:7.75pt;width:224.25pt;height:.05pt;z-index:251900928" o:connectortype="straight" strokeweight="1.5pt"/>
         </w:pict>
       </w:r>
       <w:r>
@@ -2874,28 +2267,24 @@
           <w:sz w:val="20"/>
           <w:szCs w:val="20"/>
         </w:rPr>
+        <w:t xml:space="preserve">  </w:t>
+      </w:r>
+      <w:r>
+        <w:rPr>
+          <w:b/>
+          <w:bCs/>
+          <w:color w:val="002060"/>
+          <w:sz w:val="18"/>
+          <w:szCs w:val="18"/>
+        </w:rPr>
+        <w:t>${cdStockage}</w:t>
+      </w:r>
+      <w:r>
+        <w:rPr>
+          <w:sz w:val="20"/>
+          <w:szCs w:val="20"/>
+        </w:rPr>
         <w:t xml:space="preserve"> </w:t>
-      </w:r>
-      <w:r>
-        <w:rPr>
-          <w:sz w:val="20"/>
-          <w:szCs w:val="20"/>
-        </w:rPr>
-        <w:t>……………………………..…………………………………………………………………………………………………………………………………………………………</w:t>
-      </w:r>
-      <w:r>
-        <w:rPr>
-          <w:sz w:val="20"/>
-          <w:szCs w:val="20"/>
-        </w:rPr>
-        <w:t>……</w:t>
-      </w:r>
-      <w:r>
-        <w:rPr>
-          <w:sz w:val="20"/>
-          <w:szCs w:val="20"/>
-        </w:rPr>
-        <w:t>….</w:t>
       </w:r>
     </w:p>
     <w:p>
@@ -2903,48 +2292,16 @@
         <w:spacing w:after="0" w:line="240" w:lineRule="auto"/>
         <w:jc w:val="both"/>
         <w:rPr>
-          <w:b/>
-          <w:bCs/>
-          <w:i/>
-          <w:iCs/>
           <w:sz w:val="20"/>
           <w:szCs w:val="20"/>
         </w:rPr>
       </w:pPr>
-      <w:r>
-        <w:rPr>
-          <w:sz w:val="20"/>
-          <w:szCs w:val="20"/>
-        </w:rPr>
-        <w:t>…………………………………………………………………………………………………………………………………………………………………………………………………</w:t>
-      </w:r>
-      <w:r>
-        <w:rPr>
-          <w:sz w:val="20"/>
-          <w:szCs w:val="20"/>
-        </w:rPr>
-        <w:t>…….</w:t>
-      </w:r>
-      <w:r>
-        <w:rPr>
-          <w:sz w:val="20"/>
-          <w:szCs w:val="20"/>
-        </w:rPr>
-        <w:t>.</w:t>
-      </w:r>
     </w:p>
     <w:p>
       <w:pPr>
-        <w:tabs>
-          <w:tab w:val="center" w:pos="5191"/>
-        </w:tabs>
-        <w:spacing w:before="120" w:after="0" w:line="240" w:lineRule="auto"/>
+        <w:spacing w:after="0" w:line="240" w:lineRule="auto"/>
         <w:jc w:val="both"/>
         <w:rPr>
-          <w:b/>
-          <w:bCs/>
-          <w:i/>
-          <w:iCs/>
           <w:sz w:val="20"/>
           <w:szCs w:val="20"/>
         </w:rPr>
@@ -2959,34 +2316,6 @@
           <w:sz w:val="20"/>
           <w:szCs w:val="20"/>
         </w:rPr>
-        <w:pict>
-          <v:rect id="_x0000_s1275" style="position:absolute;left:0;text-align:left;margin-left:427.5pt;margin-top:7.95pt;width:9pt;height:8.25pt;z-index:251871232"/>
-        </w:pict>
-      </w:r>
-      <w:r>
-        <w:rPr>
-          <w:b/>
-          <w:bCs/>
-          <w:i/>
-          <w:iCs/>
-          <w:noProof/>
-          <w:sz w:val="20"/>
-          <w:szCs w:val="20"/>
-        </w:rPr>
-        <w:pict>
-          <v:rect id="_x0000_s1274" style="position:absolute;left:0;text-align:left;margin-left:357pt;margin-top:7.95pt;width:9pt;height:8.25pt;z-index:251870208"/>
-        </w:pict>
-      </w:r>
-      <w:r>
-        <w:rPr>
-          <w:b/>
-          <w:bCs/>
-          <w:i/>
-          <w:iCs/>
-          <w:noProof/>
-          <w:sz w:val="20"/>
-          <w:szCs w:val="20"/>
-        </w:rPr>
         <w:t xml:space="preserve">Voulez vous récupérer </w:t>
       </w:r>
       <w:r>
@@ -3038,36 +2367,37 @@
           <w:sz w:val="20"/>
           <w:szCs w:val="20"/>
         </w:rPr>
-        <w:t xml:space="preserve">          </w:t>
-      </w:r>
-      <w:r>
-        <w:rPr>
-          <w:sz w:val="20"/>
-          <w:szCs w:val="20"/>
-        </w:rPr>
-        <w:t>Oui                         Non</w:t>
-      </w:r>
-      <w:r>
-        <w:rPr>
-          <w:b/>
-          <w:bCs/>
-          <w:i/>
-          <w:iCs/>
-          <w:sz w:val="20"/>
-          <w:szCs w:val="20"/>
-        </w:rPr>
-        <w:t xml:space="preserve"> </w:t>
+        <w:t xml:space="preserve">    </w:t>
+      </w:r>
+      <w:r>
+        <w:rPr>
+          <w:b/>
+          <w:bCs/>
+          <w:color w:val="002060"/>
+          <w:sz w:val="18"/>
+          <w:szCs w:val="18"/>
+        </w:rPr>
+        <w:t>${rrEchant}</w:t>
+      </w:r>
+      <w:r>
+        <w:rPr>
+          <w:b/>
+          <w:bCs/>
+          <w:i/>
+          <w:iCs/>
+          <w:sz w:val="20"/>
+          <w:szCs w:val="20"/>
+        </w:rPr>
+        <w:t xml:space="preserve">      </w:t>
       </w:r>
     </w:p>
     <w:p>
       <w:pPr>
-        <w:spacing w:before="120" w:after="0" w:line="240" w:lineRule="auto"/>
-        <w:rPr>
-          <w:b/>
-          <w:bCs/>
-          <w:i/>
-          <w:iCs/>
-          <w:noProof/>
+        <w:spacing w:after="0" w:line="240" w:lineRule="auto"/>
+        <w:jc w:val="both"/>
+        <w:rPr>
+          <w:sz w:val="18"/>
+          <w:szCs w:val="18"/>
         </w:rPr>
       </w:pPr>
       <w:r>
@@ -4405,7 +3735,7 @@
 <w:ftr xmlns:wpc="http://schemas.microsoft.com/office/word/2010/wordprocessingCanvas" xmlns:mc="http://schemas.openxmlformats.org/markup-compatibility/2006" xmlns:o="urn:schemas-microsoft-com:office:office" xmlns:r="http://schemas.openxmlformats.org/officeDocument/2006/relationships" xmlns:m="http://schemas.openxmlformats.org/officeDocument/2006/math" xmlns:v="urn:schemas-microsoft-com:vml" xmlns:wp14="http://schemas.microsoft.com/office/word/2010/wordprocessingDrawing" xmlns:wp="http://schemas.openxmlformats.org/drawingml/2006/wordprocessingDrawing" xmlns:w10="urn:schemas-microsoft-com:office:word" xmlns:w="http://schemas.openxmlformats.org/wordprocessingml/2006/main" xmlns:w14="http://schemas.microsoft.com/office/word/2010/wordml" xmlns:w15="http://schemas.microsoft.com/office/word/2012/wordml" xmlns:wpg="http://schemas.microsoft.com/office/word/2010/wordprocessingGroup" xmlns:wpi="http://schemas.microsoft.com/office/word/2010/wordprocessingInk" xmlns:wne="http://schemas.microsoft.com/office/word/2006/wordml" xmlns:wps="http://schemas.microsoft.com/office/word/2010/wordprocessingShape" mc:Ignorable="w14 w15 wp14">
   <w:p>
     <w:pPr>
-      <w:pStyle w:val="Pieddepage"/>
+      <w:pStyle w:val="Footer"/>
     </w:pPr>
   </w:p>
 </w:ftr>
@@ -4415,7 +3745,7 @@
 <w:ftr xmlns:wpc="http://schemas.microsoft.com/office/word/2010/wordprocessingCanvas" xmlns:mc="http://schemas.openxmlformats.org/markup-compatibility/2006" xmlns:o="urn:schemas-microsoft-com:office:office" xmlns:r="http://schemas.openxmlformats.org/officeDocument/2006/relationships" xmlns:m="http://schemas.openxmlformats.org/officeDocument/2006/math" xmlns:v="urn:schemas-microsoft-com:vml" xmlns:wp14="http://schemas.microsoft.com/office/word/2010/wordprocessingDrawing" xmlns:wp="http://schemas.openxmlformats.org/drawingml/2006/wordprocessingDrawing" xmlns:w10="urn:schemas-microsoft-com:office:word" xmlns:w="http://schemas.openxmlformats.org/wordprocessingml/2006/main" xmlns:w14="http://schemas.microsoft.com/office/word/2010/wordml" xmlns:w15="http://schemas.microsoft.com/office/word/2012/wordml" xmlns:wpg="http://schemas.microsoft.com/office/word/2010/wordprocessingGroup" xmlns:wpi="http://schemas.microsoft.com/office/word/2010/wordprocessingInk" xmlns:wne="http://schemas.microsoft.com/office/word/2006/wordml" xmlns:wps="http://schemas.microsoft.com/office/word/2010/wordprocessingShape" mc:Ignorable="w14 w15 wp14">
   <w:p>
     <w:pPr>
-      <w:pStyle w:val="Pieddepage"/>
+      <w:pStyle w:val="Footer"/>
       <w:rPr>
         <w:sz w:val="20"/>
         <w:szCs w:val="20"/>
@@ -4440,7 +3770,7 @@
   </w:p>
   <w:p>
     <w:pPr>
-      <w:pStyle w:val="Pieddepage"/>
+      <w:pStyle w:val="Footer"/>
       <w:jc w:val="both"/>
       <w:rPr>
         <w:sz w:val="16"/>
@@ -4473,7 +3803,7 @@
   </w:p>
   <w:p>
     <w:pPr>
-      <w:pStyle w:val="Pieddepage"/>
+      <w:pStyle w:val="Footer"/>
       <w:jc w:val="both"/>
       <w:rPr>
         <w:sz w:val="16"/>
@@ -4534,7 +3864,7 @@
   </w:p>
   <w:p>
     <w:pPr>
-      <w:pStyle w:val="Pieddepage"/>
+      <w:pStyle w:val="Footer"/>
       <w:jc w:val="both"/>
       <w:rPr>
         <w:sz w:val="16"/>
@@ -4559,7 +3889,7 @@
   </w:p>
   <w:p>
     <w:pPr>
-      <w:pStyle w:val="Pieddepage"/>
+      <w:pStyle w:val="Footer"/>
       <w:jc w:val="both"/>
       <w:rPr>
         <w:b/>
@@ -4584,7 +3914,7 @@
   </w:p>
   <w:p>
     <w:pPr>
-      <w:pStyle w:val="Pieddepage"/>
+      <w:pStyle w:val="Footer"/>
       <w:jc w:val="both"/>
       <w:rPr>
         <w:sz w:val="16"/>
@@ -4608,7 +3938,7 @@
   </w:p>
   <w:p>
     <w:pPr>
-      <w:pStyle w:val="Pieddepage"/>
+      <w:pStyle w:val="Footer"/>
       <w:jc w:val="both"/>
       <w:rPr>
         <w:sz w:val="16"/>
@@ -4637,7 +3967,7 @@
 <w:ftr xmlns:wpc="http://schemas.microsoft.com/office/word/2010/wordprocessingCanvas" xmlns:mc="http://schemas.openxmlformats.org/markup-compatibility/2006" xmlns:o="urn:schemas-microsoft-com:office:office" xmlns:r="http://schemas.openxmlformats.org/officeDocument/2006/relationships" xmlns:m="http://schemas.openxmlformats.org/officeDocument/2006/math" xmlns:v="urn:schemas-microsoft-com:vml" xmlns:wp14="http://schemas.microsoft.com/office/word/2010/wordprocessingDrawing" xmlns:wp="http://schemas.openxmlformats.org/drawingml/2006/wordprocessingDrawing" xmlns:w10="urn:schemas-microsoft-com:office:word" xmlns:w="http://schemas.openxmlformats.org/wordprocessingml/2006/main" xmlns:w14="http://schemas.microsoft.com/office/word/2010/wordml" xmlns:w15="http://schemas.microsoft.com/office/word/2012/wordml" xmlns:wpg="http://schemas.microsoft.com/office/word/2010/wordprocessingGroup" xmlns:wpi="http://schemas.microsoft.com/office/word/2010/wordprocessingInk" xmlns:wne="http://schemas.microsoft.com/office/word/2006/wordml" xmlns:wps="http://schemas.microsoft.com/office/word/2010/wordprocessingShape" mc:Ignorable="w14 w15 wp14">
   <w:p>
     <w:pPr>
-      <w:pStyle w:val="Pieddepage"/>
+      <w:pStyle w:val="Footer"/>
     </w:pPr>
   </w:p>
 </w:ftr>
@@ -4647,7 +3977,7 @@
 <w:ftr xmlns:wpc="http://schemas.microsoft.com/office/word/2010/wordprocessingCanvas" xmlns:mc="http://schemas.openxmlformats.org/markup-compatibility/2006" xmlns:o="urn:schemas-microsoft-com:office:office" xmlns:r="http://schemas.openxmlformats.org/officeDocument/2006/relationships" xmlns:m="http://schemas.openxmlformats.org/officeDocument/2006/math" xmlns:v="urn:schemas-microsoft-com:vml" xmlns:wp14="http://schemas.microsoft.com/office/word/2010/wordprocessingDrawing" xmlns:wp="http://schemas.openxmlformats.org/drawingml/2006/wordprocessingDrawing" xmlns:w10="urn:schemas-microsoft-com:office:word" xmlns:w="http://schemas.openxmlformats.org/wordprocessingml/2006/main" xmlns:w14="http://schemas.microsoft.com/office/word/2010/wordml" xmlns:w15="http://schemas.microsoft.com/office/word/2012/wordml" xmlns:wpg="http://schemas.microsoft.com/office/word/2010/wordprocessingGroup" xmlns:wpi="http://schemas.microsoft.com/office/word/2010/wordprocessingInk" xmlns:wne="http://schemas.microsoft.com/office/word/2006/wordml" xmlns:wps="http://schemas.microsoft.com/office/word/2010/wordprocessingShape" mc:Ignorable="w14 w15 wp14">
   <w:p>
     <w:pPr>
-      <w:pStyle w:val="Pieddepage"/>
+      <w:pStyle w:val="Footer"/>
       <w:rPr>
         <w:szCs w:val="20"/>
       </w:rPr>
@@ -4685,7 +4015,7 @@
 <w:hdr xmlns:wpc="http://schemas.microsoft.com/office/word/2010/wordprocessingCanvas" xmlns:mc="http://schemas.openxmlformats.org/markup-compatibility/2006" xmlns:o="urn:schemas-microsoft-com:office:office" xmlns:r="http://schemas.openxmlformats.org/officeDocument/2006/relationships" xmlns:m="http://schemas.openxmlformats.org/officeDocument/2006/math" xmlns:v="urn:schemas-microsoft-com:vml" xmlns:wp14="http://schemas.microsoft.com/office/word/2010/wordprocessingDrawing" xmlns:wp="http://schemas.openxmlformats.org/drawingml/2006/wordprocessingDrawing" xmlns:w10="urn:schemas-microsoft-com:office:word" xmlns:w="http://schemas.openxmlformats.org/wordprocessingml/2006/main" xmlns:w14="http://schemas.microsoft.com/office/word/2010/wordml" xmlns:w15="http://schemas.microsoft.com/office/word/2012/wordml" xmlns:wpg="http://schemas.microsoft.com/office/word/2010/wordprocessingGroup" xmlns:wpi="http://schemas.microsoft.com/office/word/2010/wordprocessingInk" xmlns:wne="http://schemas.microsoft.com/office/word/2006/wordml" xmlns:wps="http://schemas.microsoft.com/office/word/2010/wordprocessingShape" mc:Ignorable="w14 w15 wp14">
   <w:p>
     <w:pPr>
-      <w:pStyle w:val="En-tte"/>
+      <w:pStyle w:val="Header"/>
     </w:pPr>
   </w:p>
 </w:hdr>
@@ -4695,7 +4025,7 @@
 <w:hdr xmlns:wpc="http://schemas.microsoft.com/office/word/2010/wordprocessingCanvas" xmlns:mc="http://schemas.openxmlformats.org/markup-compatibility/2006" xmlns:o="urn:schemas-microsoft-com:office:office" xmlns:r="http://schemas.openxmlformats.org/officeDocument/2006/relationships" xmlns:m="http://schemas.openxmlformats.org/officeDocument/2006/math" xmlns:v="urn:schemas-microsoft-com:vml" xmlns:wp14="http://schemas.microsoft.com/office/word/2010/wordprocessingDrawing" xmlns:wp="http://schemas.openxmlformats.org/drawingml/2006/wordprocessingDrawing" xmlns:w10="urn:schemas-microsoft-com:office:word" xmlns:w="http://schemas.openxmlformats.org/wordprocessingml/2006/main" xmlns:w14="http://schemas.microsoft.com/office/word/2010/wordml" xmlns:w15="http://schemas.microsoft.com/office/word/2012/wordml" xmlns:wpg="http://schemas.microsoft.com/office/word/2010/wordprocessingGroup" xmlns:wpi="http://schemas.microsoft.com/office/word/2010/wordprocessingInk" xmlns:wne="http://schemas.microsoft.com/office/word/2006/wordml" xmlns:wps="http://schemas.microsoft.com/office/word/2010/wordprocessingShape" mc:Ignorable="w14 w15 wp14">
   <w:tbl>
     <w:tblPr>
-      <w:tblStyle w:val="Grilledutableau"/>
+      <w:tblStyle w:val="TableGrid"/>
       <w:tblW w:w="0" w:type="auto"/>
       <w:jc w:val="center"/>
       <w:tblLook w:val="04A0" w:firstRow="1" w:lastRow="0" w:firstColumn="1" w:lastColumn="0" w:noHBand="0" w:noVBand="1"/>
@@ -4922,7 +4252,7 @@
                 <w:rPr>
                   <w:noProof/>
                 </w:rPr>
-                <w:t>1</w:t>
+                <w:t>2</w:t>
               </w:r>
               <w:r>
                 <w:rPr>
@@ -5010,7 +4340,7 @@
   </w:tbl>
   <w:p>
     <w:pPr>
-      <w:pStyle w:val="En-tte"/>
+      <w:pStyle w:val="Header"/>
     </w:pPr>
   </w:p>
 </w:hdr>
@@ -5020,7 +4350,7 @@
 <w:hdr xmlns:wpc="http://schemas.microsoft.com/office/word/2010/wordprocessingCanvas" xmlns:mc="http://schemas.openxmlformats.org/markup-compatibility/2006" xmlns:o="urn:schemas-microsoft-com:office:office" xmlns:r="http://schemas.openxmlformats.org/officeDocument/2006/relationships" xmlns:m="http://schemas.openxmlformats.org/officeDocument/2006/math" xmlns:v="urn:schemas-microsoft-com:vml" xmlns:wp14="http://schemas.microsoft.com/office/word/2010/wordprocessingDrawing" xmlns:wp="http://schemas.openxmlformats.org/drawingml/2006/wordprocessingDrawing" xmlns:w10="urn:schemas-microsoft-com:office:word" xmlns:w="http://schemas.openxmlformats.org/wordprocessingml/2006/main" xmlns:w14="http://schemas.microsoft.com/office/word/2010/wordml" xmlns:w15="http://schemas.microsoft.com/office/word/2012/wordml" xmlns:wpg="http://schemas.microsoft.com/office/word/2010/wordprocessingGroup" xmlns:wpi="http://schemas.microsoft.com/office/word/2010/wordprocessingInk" xmlns:wne="http://schemas.microsoft.com/office/word/2006/wordml" xmlns:wps="http://schemas.microsoft.com/office/word/2010/wordprocessingShape" mc:Ignorable="w14 w15 wp14">
   <w:p>
     <w:pPr>
-      <w:pStyle w:val="En-tte"/>
+      <w:pStyle w:val="Header"/>
     </w:pPr>
   </w:p>
 </w:hdr>
@@ -5421,13 +4751,13 @@
     <w:qFormat/>
     <w:rsid w:val="00D165C4"/>
   </w:style>
-  <w:style w:type="character" w:default="1" w:styleId="Policepardfaut">
+  <w:style w:type="character" w:default="1" w:styleId="DefaultParagraphFont">
     <w:name w:val="Default Paragraph Font"/>
     <w:uiPriority w:val="1"/>
     <w:semiHidden/>
     <w:unhideWhenUsed/>
   </w:style>
-  <w:style w:type="table" w:default="1" w:styleId="TableauNormal">
+  <w:style w:type="table" w:default="1" w:styleId="TableNormal">
     <w:name w:val="Normal Table"/>
     <w:uiPriority w:val="99"/>
     <w:semiHidden/>
@@ -5442,21 +4772,22 @@
       </w:tblCellMar>
     </w:tblPr>
   </w:style>
-  <w:style w:type="numbering" w:default="1" w:styleId="Aucuneliste">
+  <w:style w:type="numbering" w:default="1" w:styleId="NoList">
     <w:name w:val="No List"/>
     <w:uiPriority w:val="99"/>
     <w:semiHidden/>
     <w:unhideWhenUsed/>
   </w:style>
-  <w:style w:type="table" w:styleId="Grilledutableau">
+  <w:style w:type="table" w:styleId="TableGrid">
     <w:name w:val="Table Grid"/>
-    <w:basedOn w:val="TableauNormal"/>
+    <w:basedOn w:val="TableNormal"/>
     <w:uiPriority w:val="59"/>
     <w:rsid w:val="000920F9"/>
     <w:pPr>
       <w:spacing w:after="0" w:line="240" w:lineRule="auto"/>
     </w:pPr>
     <w:tblPr>
+      <w:tblInd w:w="0" w:type="dxa"/>
       <w:tblBorders>
         <w:top w:val="single" w:sz="4" w:space="0" w:color="000000" w:themeColor="text1"/>
         <w:left w:val="single" w:sz="4" w:space="0" w:color="000000" w:themeColor="text1"/>
@@ -5465,12 +4796,18 @@
         <w:insideH w:val="single" w:sz="4" w:space="0" w:color="000000" w:themeColor="text1"/>
         <w:insideV w:val="single" w:sz="4" w:space="0" w:color="000000" w:themeColor="text1"/>
       </w:tblBorders>
+      <w:tblCellMar>
+        <w:top w:w="0" w:type="dxa"/>
+        <w:left w:w="108" w:type="dxa"/>
+        <w:bottom w:w="0" w:type="dxa"/>
+        <w:right w:w="108" w:type="dxa"/>
+      </w:tblCellMar>
     </w:tblPr>
   </w:style>
-  <w:style w:type="paragraph" w:styleId="Textedebulles">
+  <w:style w:type="paragraph" w:styleId="BalloonText">
     <w:name w:val="Balloon Text"/>
     <w:basedOn w:val="Normal"/>
-    <w:link w:val="TextedebullesCar"/>
+    <w:link w:val="BalloonTextChar"/>
     <w:uiPriority w:val="99"/>
     <w:semiHidden/>
     <w:unhideWhenUsed/>
@@ -5484,10 +4821,10 @@
       <w:szCs w:val="16"/>
     </w:rPr>
   </w:style>
-  <w:style w:type="character" w:customStyle="1" w:styleId="TextedebullesCar">
-    <w:name w:val="Texte de bulles Car"/>
-    <w:basedOn w:val="Policepardfaut"/>
-    <w:link w:val="Textedebulles"/>
+  <w:style w:type="character" w:customStyle="1" w:styleId="BalloonTextChar">
+    <w:name w:val="Balloon Text Char"/>
+    <w:basedOn w:val="DefaultParagraphFont"/>
+    <w:link w:val="BalloonText"/>
     <w:uiPriority w:val="99"/>
     <w:semiHidden/>
     <w:rsid w:val="00725D11"/>
@@ -5497,10 +4834,10 @@
       <w:szCs w:val="16"/>
     </w:rPr>
   </w:style>
-  <w:style w:type="paragraph" w:styleId="En-tte">
+  <w:style w:type="paragraph" w:styleId="Header">
     <w:name w:val="header"/>
     <w:basedOn w:val="Normal"/>
-    <w:link w:val="En-tteCar"/>
+    <w:link w:val="HeaderChar"/>
     <w:uiPriority w:val="99"/>
     <w:unhideWhenUsed/>
     <w:rsid w:val="00C97DED"/>
@@ -5512,17 +4849,17 @@
       <w:spacing w:after="0" w:line="240" w:lineRule="auto"/>
     </w:pPr>
   </w:style>
-  <w:style w:type="character" w:customStyle="1" w:styleId="En-tteCar">
-    <w:name w:val="En-tête Car"/>
-    <w:basedOn w:val="Policepardfaut"/>
-    <w:link w:val="En-tte"/>
+  <w:style w:type="character" w:customStyle="1" w:styleId="HeaderChar">
+    <w:name w:val="Header Char"/>
+    <w:basedOn w:val="DefaultParagraphFont"/>
+    <w:link w:val="Header"/>
     <w:uiPriority w:val="99"/>
     <w:rsid w:val="00C97DED"/>
   </w:style>
-  <w:style w:type="paragraph" w:styleId="Pieddepage">
+  <w:style w:type="paragraph" w:styleId="Footer">
     <w:name w:val="footer"/>
     <w:basedOn w:val="Normal"/>
-    <w:link w:val="PieddepageCar"/>
+    <w:link w:val="FooterChar"/>
     <w:uiPriority w:val="99"/>
     <w:unhideWhenUsed/>
     <w:rsid w:val="00C97DED"/>
@@ -5534,16 +4871,16 @@
       <w:spacing w:after="0" w:line="240" w:lineRule="auto"/>
     </w:pPr>
   </w:style>
-  <w:style w:type="character" w:customStyle="1" w:styleId="PieddepageCar">
-    <w:name w:val="Pied de page Car"/>
-    <w:basedOn w:val="Policepardfaut"/>
-    <w:link w:val="Pieddepage"/>
+  <w:style w:type="character" w:customStyle="1" w:styleId="FooterChar">
+    <w:name w:val="Footer Char"/>
+    <w:basedOn w:val="DefaultParagraphFont"/>
+    <w:link w:val="Footer"/>
     <w:uiPriority w:val="99"/>
     <w:rsid w:val="00C97DED"/>
   </w:style>
-  <w:style w:type="character" w:styleId="Accentuation">
+  <w:style w:type="character" w:styleId="Emphasis">
     <w:name w:val="Emphasis"/>
-    <w:basedOn w:val="Policepardfaut"/>
+    <w:basedOn w:val="DefaultParagraphFont"/>
     <w:uiPriority w:val="20"/>
     <w:qFormat/>
     <w:rsid w:val="00465570"/>
@@ -5554,7 +4891,7 @@
   </w:style>
   <w:style w:type="character" w:customStyle="1" w:styleId="apple-converted-space">
     <w:name w:val="apple-converted-space"/>
-    <w:basedOn w:val="Policepardfaut"/>
+    <w:basedOn w:val="DefaultParagraphFont"/>
     <w:rsid w:val="00465570"/>
   </w:style>
 </w:styles>
@@ -5848,7 +5185,7 @@
 </file>
 
 <file path=customXml/itemProps1.xml><?xml version="1.0" encoding="utf-8"?>
-<ds:datastoreItem xmlns:ds="http://schemas.openxmlformats.org/officeDocument/2006/customXml" ds:itemID="{CC175D26-8596-4A1F-A916-38181F310393}">
+<ds:datastoreItem xmlns:ds="http://schemas.openxmlformats.org/officeDocument/2006/customXml" ds:itemID="{F9D93FD9-91A9-4E6F-B5F9-4ECD3260F380}">
   <ds:schemaRefs>
     <ds:schemaRef ds:uri="http://schemas.openxmlformats.org/officeDocument/2006/bibliography"/>
   </ds:schemaRefs>

</xml_diff>